<commit_message>
feat: add part A
</commit_message>
<xml_diff>
--- a/ex 5/Answer.docx
+++ b/ex 5/Answer.docx
@@ -26,12 +26,14 @@
         </w:rPr>
       </w:pPr>
       <w:bookmarkStart w:id="1" w:name="_fxo8x67yl6ur" w:colFirst="0" w:colLast="0"/>
+      <w:bookmarkStart w:id="2" w:name="_dejs4h2z6u3g" w:colFirst="0" w:colLast="0"/>
       <w:bookmarkEnd w:id="1"/>
-      <w:r>
-        <w:rPr>
-          <w:lang w:val="el-GR"/>
-        </w:rPr>
-        <w:t>Δροσάτος Χαράλαμπος</w:t>
+      <w:bookmarkEnd w:id="2"/>
+      <w:r>
+        <w:rPr>
+          <w:lang w:val="el-GR"/>
+        </w:rPr>
+        <w:t>Δροσάτος Χαράλαμπος - 3220291</w:t>
       </w:r>
     </w:p>
     <w:p>
@@ -45,7 +47,13 @@
         <w:rPr>
           <w:lang w:val="el-GR"/>
         </w:rPr>
-        <w:t>Πετρουλάκης Ιωσήφ</w:t>
+        <w:t xml:space="preserve">Πετρουλάκης Ιωσήφ - </w:t>
+      </w:r>
+      <w:r>
+        <w:rPr>
+          <w:lang w:val="el-GR"/>
+        </w:rPr>
+        <w:t>3220162</w:t>
       </w:r>
     </w:p>
     <w:p>
@@ -56,8 +64,6 @@
           <w:lang w:val="el-GR"/>
         </w:rPr>
       </w:pPr>
-      <w:bookmarkStart w:id="2" w:name="_dejs4h2z6u3g" w:colFirst="0" w:colLast="0"/>
-      <w:bookmarkEnd w:id="2"/>
       <w:r>
         <w:rPr>
           <w:lang w:val="el-GR"/>
@@ -94,21 +100,36 @@
           <w:noProof/>
         </w:rPr>
         <w:drawing>
-          <wp:inline distT="114300" distB="114300" distL="114300" distR="114300" wp14:anchorId="472D3208" wp14:editId="2BE5249D">
-            <wp:extent cx="5943600" cy="317500"/>
+          <wp:anchor distT="0" distB="0" distL="114300" distR="114300" simplePos="0" relativeHeight="251658240" behindDoc="0" locked="0" layoutInCell="1" allowOverlap="1" wp14:anchorId="6698FC3D" wp14:editId="077342AB">
+            <wp:simplePos x="0" y="0"/>
+            <wp:positionH relativeFrom="column">
+              <wp:posOffset>0</wp:posOffset>
+            </wp:positionH>
+            <wp:positionV relativeFrom="paragraph">
+              <wp:posOffset>0</wp:posOffset>
+            </wp:positionV>
+            <wp:extent cx="5791835" cy="2228850"/>
             <wp:effectExtent l="0" t="0" r="0" b="0"/>
-            <wp:docPr id="4" name="image1.jpg"/>
-            <wp:cNvGraphicFramePr/>
+            <wp:wrapTopAndBottom/>
+            <wp:docPr id="1903511757" name="Picture 1" descr="A screen shot of a computer"/>
+            <wp:cNvGraphicFramePr>
+              <a:graphicFrameLocks xmlns:a="http://schemas.openxmlformats.org/drawingml/2006/main" noChangeAspect="1"/>
+            </wp:cNvGraphicFramePr>
             <a:graphic xmlns:a="http://schemas.openxmlformats.org/drawingml/2006/main">
               <a:graphicData uri="http://schemas.openxmlformats.org/drawingml/2006/picture">
                 <pic:pic xmlns:pic="http://schemas.openxmlformats.org/drawingml/2006/picture">
                   <pic:nvPicPr>
-                    <pic:cNvPr id="0" name="image1.jpg"/>
-                    <pic:cNvPicPr preferRelativeResize="0"/>
+                    <pic:cNvPr id="1903511757" name="Picture 1" descr="A screen shot of a computer"/>
+                    <pic:cNvPicPr/>
                   </pic:nvPicPr>
                   <pic:blipFill>
-                    <a:blip r:embed="rId7"/>
-                    <a:srcRect/>
+                    <a:blip r:embed="rId7">
+                      <a:extLst>
+                        <a:ext uri="{28A0092B-C50C-407E-A947-70E740481C1C}">
+                          <a14:useLocalDpi xmlns:a14="http://schemas.microsoft.com/office/drawing/2010/main" val="0"/>
+                        </a:ext>
+                      </a:extLst>
+                    </a:blip>
                     <a:stretch>
                       <a:fillRect/>
                     </a:stretch>
@@ -116,17 +137,16 @@
                   <pic:spPr>
                     <a:xfrm>
                       <a:off x="0" y="0"/>
-                      <a:ext cx="5943600" cy="317500"/>
+                      <a:ext cx="5791835" cy="2228850"/>
                     </a:xfrm>
                     <a:prstGeom prst="rect">
                       <a:avLst/>
                     </a:prstGeom>
-                    <a:ln/>
                   </pic:spPr>
                 </pic:pic>
               </a:graphicData>
             </a:graphic>
-          </wp:inline>
+          </wp:anchor>
         </w:drawing>
       </w:r>
     </w:p>
@@ -137,13 +157,8 @@
       </w:pPr>
       <w:bookmarkStart w:id="3" w:name="_omv95n3r2y6m" w:colFirst="0" w:colLast="0"/>
       <w:bookmarkEnd w:id="3"/>
-      <w:proofErr w:type="spellStart"/>
-      <w:r>
-        <w:t>Ερώτημ</w:t>
-      </w:r>
-      <w:proofErr w:type="spellEnd"/>
-      <w:r>
-        <w:t>α Β</w:t>
+      <w:r>
+        <w:t>Ερώτημα Β</w:t>
       </w:r>
     </w:p>
     <w:p>
@@ -178,11 +193,301 @@
     </w:p>
     <w:p>
       <w:pPr>
+        <w:shd w:val="clear" w:color="auto" w:fill="FFFFFE"/>
+        <w:spacing w:line="240" w:lineRule="atLeast"/>
         <w:ind w:left="720"/>
-        <w:rPr>
-          <w:lang w:val="el-GR"/>
-        </w:rPr>
-      </w:pPr>
+        <w:jc w:val="left"/>
+        <w:rPr>
+          <w:rFonts w:ascii="Consolas" w:eastAsia="Times New Roman" w:hAnsi="Consolas" w:cs="Times New Roman"/>
+          <w:color w:val="212121"/>
+          <w:sz w:val="18"/>
+          <w:szCs w:val="18"/>
+          <w:lang w:val="el-GR"/>
+        </w:rPr>
+      </w:pPr>
+      <w:r>
+        <w:rPr>
+          <w:rFonts w:ascii="Consolas" w:eastAsia="Times New Roman" w:hAnsi="Consolas" w:cs="Times New Roman"/>
+          <w:color w:val="0000FF"/>
+          <w:sz w:val="18"/>
+          <w:szCs w:val="18"/>
+          <w:lang w:val="el-GR"/>
+        </w:rPr>
+        <w:t>CREATE</w:t>
+      </w:r>
+      <w:r>
+        <w:rPr>
+          <w:rFonts w:ascii="Consolas" w:eastAsia="Times New Roman" w:hAnsi="Consolas" w:cs="Times New Roman"/>
+          <w:color w:val="212121"/>
+          <w:sz w:val="18"/>
+          <w:szCs w:val="18"/>
+          <w:lang w:val="el-GR"/>
+        </w:rPr>
+        <w:t xml:space="preserve"> </w:t>
+      </w:r>
+      <w:r>
+        <w:rPr>
+          <w:rFonts w:ascii="Consolas" w:eastAsia="Times New Roman" w:hAnsi="Consolas" w:cs="Times New Roman"/>
+          <w:color w:val="0000FF"/>
+          <w:sz w:val="18"/>
+          <w:szCs w:val="18"/>
+          <w:lang w:val="el-GR"/>
+        </w:rPr>
+        <w:t>INDEX</w:t>
+      </w:r>
+      <w:r>
+        <w:rPr>
+          <w:rFonts w:ascii="Consolas" w:eastAsia="Times New Roman" w:hAnsi="Consolas" w:cs="Times New Roman"/>
+          <w:color w:val="212121"/>
+          <w:sz w:val="18"/>
+          <w:szCs w:val="18"/>
+          <w:lang w:val="el-GR"/>
+        </w:rPr>
+        <w:t xml:space="preserve"> </w:t>
+      </w:r>
+      <w:r>
+        <w:rPr>
+          <w:rFonts w:ascii="Consolas" w:eastAsia="Times New Roman" w:hAnsi="Consolas" w:cs="Times New Roman"/>
+          <w:color w:val="795E26"/>
+          <w:sz w:val="18"/>
+          <w:szCs w:val="18"/>
+          <w:lang w:val="el-GR"/>
+        </w:rPr>
+        <w:t>IX_mc_movieId</w:t>
+      </w:r>
+    </w:p>
+    <w:p>
+      <w:pPr>
+        <w:shd w:val="clear" w:color="auto" w:fill="FFFFFE"/>
+        <w:spacing w:line="240" w:lineRule="atLeast"/>
+        <w:ind w:left="720"/>
+        <w:jc w:val="left"/>
+        <w:rPr>
+          <w:rFonts w:ascii="Consolas" w:eastAsia="Times New Roman" w:hAnsi="Consolas" w:cs="Times New Roman"/>
+          <w:color w:val="212121"/>
+          <w:sz w:val="18"/>
+          <w:szCs w:val="18"/>
+          <w:lang w:val="en-US"/>
+        </w:rPr>
+      </w:pPr>
+      <w:r>
+        <w:rPr>
+          <w:rFonts w:ascii="Consolas" w:eastAsia="Times New Roman" w:hAnsi="Consolas" w:cs="Times New Roman"/>
+          <w:color w:val="0000FF"/>
+          <w:sz w:val="18"/>
+          <w:szCs w:val="18"/>
+          <w:lang w:val="en-US"/>
+        </w:rPr>
+        <w:t>ON</w:t>
+      </w:r>
+      <w:r>
+        <w:rPr>
+          <w:rFonts w:ascii="Consolas" w:eastAsia="Times New Roman" w:hAnsi="Consolas" w:cs="Times New Roman"/>
+          <w:color w:val="212121"/>
+          <w:sz w:val="18"/>
+          <w:szCs w:val="18"/>
+          <w:lang w:val="en-US"/>
+        </w:rPr>
+        <w:t xml:space="preserve"> movie_cast (movie_id)</w:t>
+      </w:r>
+    </w:p>
+    <w:p>
+      <w:pPr>
+        <w:shd w:val="clear" w:color="auto" w:fill="FFFFFE"/>
+        <w:spacing w:line="240" w:lineRule="atLeast"/>
+        <w:ind w:left="720"/>
+        <w:jc w:val="left"/>
+        <w:rPr>
+          <w:rFonts w:ascii="Consolas" w:eastAsia="Times New Roman" w:hAnsi="Consolas" w:cs="Times New Roman"/>
+          <w:color w:val="212121"/>
+          <w:sz w:val="18"/>
+          <w:szCs w:val="18"/>
+          <w:lang w:val="en-US"/>
+        </w:rPr>
+      </w:pPr>
+      <w:r>
+        <w:rPr>
+          <w:rFonts w:ascii="Consolas" w:eastAsia="Times New Roman" w:hAnsi="Consolas" w:cs="Times New Roman"/>
+          <w:color w:val="0000FF"/>
+          <w:sz w:val="18"/>
+          <w:szCs w:val="18"/>
+          <w:lang w:val="en-US"/>
+        </w:rPr>
+        <w:t>INCLUDE</w:t>
+      </w:r>
+      <w:r>
+        <w:rPr>
+          <w:rFonts w:ascii="Consolas" w:eastAsia="Times New Roman" w:hAnsi="Consolas" w:cs="Times New Roman"/>
+          <w:color w:val="212121"/>
+          <w:sz w:val="18"/>
+          <w:szCs w:val="18"/>
+          <w:lang w:val="en-US"/>
+        </w:rPr>
+        <w:t xml:space="preserve"> (</w:t>
+      </w:r>
+      <w:r>
+        <w:rPr>
+          <w:rFonts w:ascii="Consolas" w:eastAsia="Times New Roman" w:hAnsi="Consolas" w:cs="Times New Roman"/>
+          <w:color w:val="0000FF"/>
+          <w:sz w:val="18"/>
+          <w:szCs w:val="18"/>
+          <w:lang w:val="en-US"/>
+        </w:rPr>
+        <w:t>character</w:t>
+      </w:r>
+      <w:r>
+        <w:rPr>
+          <w:rFonts w:ascii="Consolas" w:eastAsia="Times New Roman" w:hAnsi="Consolas" w:cs="Times New Roman"/>
+          <w:color w:val="212121"/>
+          <w:sz w:val="18"/>
+          <w:szCs w:val="18"/>
+          <w:lang w:val="en-US"/>
+        </w:rPr>
+        <w:t>,</w:t>
+      </w:r>
+      <w:r>
+        <w:rPr>
+          <w:rFonts w:ascii="Consolas" w:eastAsia="Times New Roman" w:hAnsi="Consolas" w:cs="Times New Roman"/>
+          <w:color w:val="0000FF"/>
+          <w:sz w:val="18"/>
+          <w:szCs w:val="18"/>
+          <w:lang w:val="en-US"/>
+        </w:rPr>
+        <w:t>name</w:t>
+      </w:r>
+      <w:r>
+        <w:rPr>
+          <w:rFonts w:ascii="Consolas" w:eastAsia="Times New Roman" w:hAnsi="Consolas" w:cs="Times New Roman"/>
+          <w:color w:val="212121"/>
+          <w:sz w:val="18"/>
+          <w:szCs w:val="18"/>
+          <w:lang w:val="en-US"/>
+        </w:rPr>
+        <w:t>)</w:t>
+      </w:r>
+    </w:p>
+    <w:p>
+      <w:pPr>
+        <w:shd w:val="clear" w:color="auto" w:fill="FFFFFE"/>
+        <w:spacing w:line="240" w:lineRule="atLeast"/>
+        <w:ind w:left="720"/>
+        <w:jc w:val="left"/>
+        <w:rPr>
+          <w:rFonts w:ascii="Consolas" w:eastAsia="Times New Roman" w:hAnsi="Consolas" w:cs="Times New Roman"/>
+          <w:color w:val="212121"/>
+          <w:sz w:val="18"/>
+          <w:szCs w:val="18"/>
+          <w:lang w:val="en-US"/>
+        </w:rPr>
+      </w:pPr>
+    </w:p>
+    <w:p>
+      <w:pPr>
+        <w:ind w:left="720"/>
+        <w:rPr>
+          <w:lang w:val="en-US"/>
+        </w:rPr>
+      </w:pPr>
+    </w:p>
+    <w:p>
+      <w:pPr>
+        <w:shd w:val="clear" w:color="auto" w:fill="FFFFFE"/>
+        <w:spacing w:line="240" w:lineRule="atLeast"/>
+        <w:ind w:left="720"/>
+        <w:jc w:val="left"/>
+        <w:rPr>
+          <w:rFonts w:ascii="Consolas" w:eastAsia="Times New Roman" w:hAnsi="Consolas" w:cs="Times New Roman"/>
+          <w:color w:val="212121"/>
+          <w:sz w:val="18"/>
+          <w:szCs w:val="18"/>
+          <w:lang w:val="en-US"/>
+        </w:rPr>
+      </w:pPr>
+      <w:r>
+        <w:rPr>
+          <w:rFonts w:ascii="Consolas" w:eastAsia="Times New Roman" w:hAnsi="Consolas" w:cs="Times New Roman"/>
+          <w:color w:val="0000FF"/>
+          <w:sz w:val="18"/>
+          <w:szCs w:val="18"/>
+          <w:lang w:val="en-US"/>
+        </w:rPr>
+        <w:t>CREATE</w:t>
+      </w:r>
+      <w:r>
+        <w:rPr>
+          <w:rFonts w:ascii="Consolas" w:eastAsia="Times New Roman" w:hAnsi="Consolas" w:cs="Times New Roman"/>
+          <w:color w:val="212121"/>
+          <w:sz w:val="18"/>
+          <w:szCs w:val="18"/>
+          <w:lang w:val="en-US"/>
+        </w:rPr>
+        <w:t xml:space="preserve"> </w:t>
+      </w:r>
+      <w:r>
+        <w:rPr>
+          <w:rFonts w:ascii="Consolas" w:eastAsia="Times New Roman" w:hAnsi="Consolas" w:cs="Times New Roman"/>
+          <w:color w:val="0000FF"/>
+          <w:sz w:val="18"/>
+          <w:szCs w:val="18"/>
+          <w:lang w:val="en-US"/>
+        </w:rPr>
+        <w:t>INDEX</w:t>
+      </w:r>
+      <w:r>
+        <w:rPr>
+          <w:rFonts w:ascii="Consolas" w:eastAsia="Times New Roman" w:hAnsi="Consolas" w:cs="Times New Roman"/>
+          <w:color w:val="212121"/>
+          <w:sz w:val="18"/>
+          <w:szCs w:val="18"/>
+          <w:lang w:val="en-US"/>
+        </w:rPr>
+        <w:t xml:space="preserve"> </w:t>
+      </w:r>
+      <w:r>
+        <w:rPr>
+          <w:rFonts w:ascii="Consolas" w:eastAsia="Times New Roman" w:hAnsi="Consolas" w:cs="Times New Roman"/>
+          <w:color w:val="795E26"/>
+          <w:sz w:val="18"/>
+          <w:szCs w:val="18"/>
+          <w:lang w:val="en-US"/>
+        </w:rPr>
+        <w:t>IX_movie_title</w:t>
+      </w:r>
+    </w:p>
+    <w:p>
+      <w:pPr>
+        <w:shd w:val="clear" w:color="auto" w:fill="FFFFFE"/>
+        <w:spacing w:line="240" w:lineRule="atLeast"/>
+        <w:ind w:left="720"/>
+        <w:jc w:val="left"/>
+        <w:rPr>
+          <w:rFonts w:ascii="Consolas" w:eastAsia="Times New Roman" w:hAnsi="Consolas" w:cs="Times New Roman"/>
+          <w:color w:val="212121"/>
+          <w:sz w:val="18"/>
+          <w:szCs w:val="18"/>
+          <w:lang w:val="el-GR"/>
+        </w:rPr>
+      </w:pPr>
+      <w:r>
+        <w:rPr>
+          <w:rFonts w:ascii="Consolas" w:eastAsia="Times New Roman" w:hAnsi="Consolas" w:cs="Times New Roman"/>
+          <w:color w:val="0000FF"/>
+          <w:sz w:val="18"/>
+          <w:szCs w:val="18"/>
+          <w:lang w:val="el-GR"/>
+        </w:rPr>
+        <w:t>ON</w:t>
+      </w:r>
+      <w:r>
+        <w:rPr>
+          <w:rFonts w:ascii="Consolas" w:eastAsia="Times New Roman" w:hAnsi="Consolas" w:cs="Times New Roman"/>
+          <w:color w:val="212121"/>
+          <w:sz w:val="18"/>
+          <w:szCs w:val="18"/>
+          <w:lang w:val="el-GR"/>
+        </w:rPr>
+        <w:t xml:space="preserve"> movie (title)</w:t>
+      </w:r>
     </w:p>
     <w:p>
       <w:pPr>
@@ -196,32 +501,40 @@
       </w:pPr>
       <w:r>
         <w:rPr>
-          <w:lang w:val="el-GR"/>
-        </w:rPr>
-        <w:t xml:space="preserve">Να δοθεί το αντίστοιχο πλάνο εκτέλεσης του ερωτήματος αφού έχουν φτιαχτεί τα ευρετήρια. </w:t>
-      </w:r>
-    </w:p>
-    <w:p>
-      <w:r>
-        <w:rPr>
           <w:noProof/>
         </w:rPr>
+        <w:lastRenderedPageBreak/>
         <w:drawing>
-          <wp:inline distT="114300" distB="114300" distL="114300" distR="114300" wp14:anchorId="10BA6E5C" wp14:editId="5B28724C">
-            <wp:extent cx="5943600" cy="317500"/>
+          <wp:anchor distT="0" distB="0" distL="114300" distR="114300" simplePos="0" relativeHeight="251659264" behindDoc="1" locked="0" layoutInCell="1" allowOverlap="1" wp14:anchorId="34C5D971" wp14:editId="75E04C74">
+            <wp:simplePos x="0" y="0"/>
+            <wp:positionH relativeFrom="column">
+              <wp:align>center</wp:align>
+            </wp:positionH>
+            <wp:positionV relativeFrom="paragraph">
+              <wp:posOffset>366395</wp:posOffset>
+            </wp:positionV>
+            <wp:extent cx="4820400" cy="2124000"/>
             <wp:effectExtent l="0" t="0" r="0" b="0"/>
-            <wp:docPr id="1" name="image1.jpg"/>
-            <wp:cNvGraphicFramePr/>
+            <wp:wrapTopAndBottom/>
+            <wp:docPr id="1703488910" name="Picture 2" descr="A screen shot of a computer&#10;&#10;Description automatically generated"/>
+            <wp:cNvGraphicFramePr>
+              <a:graphicFrameLocks xmlns:a="http://schemas.openxmlformats.org/drawingml/2006/main" noChangeAspect="1"/>
+            </wp:cNvGraphicFramePr>
             <a:graphic xmlns:a="http://schemas.openxmlformats.org/drawingml/2006/main">
               <a:graphicData uri="http://schemas.openxmlformats.org/drawingml/2006/picture">
                 <pic:pic xmlns:pic="http://schemas.openxmlformats.org/drawingml/2006/picture">
                   <pic:nvPicPr>
-                    <pic:cNvPr id="0" name="image1.jpg"/>
-                    <pic:cNvPicPr preferRelativeResize="0"/>
+                    <pic:cNvPr id="1703488910" name="Picture 2" descr="A screen shot of a computer&#10;&#10;Description automatically generated"/>
+                    <pic:cNvPicPr/>
                   </pic:nvPicPr>
                   <pic:blipFill>
-                    <a:blip r:embed="rId7"/>
-                    <a:srcRect/>
+                    <a:blip r:embed="rId8">
+                      <a:extLst>
+                        <a:ext uri="{28A0092B-C50C-407E-A947-70E740481C1C}">
+                          <a14:useLocalDpi xmlns:a14="http://schemas.microsoft.com/office/drawing/2010/main" val="0"/>
+                        </a:ext>
+                      </a:extLst>
+                    </a:blip>
                     <a:stretch>
                       <a:fillRect/>
                     </a:stretch>
@@ -229,19 +542,37 @@
                   <pic:spPr>
                     <a:xfrm>
                       <a:off x="0" y="0"/>
-                      <a:ext cx="5943600" cy="317500"/>
+                      <a:ext cx="4820400" cy="2124000"/>
                     </a:xfrm>
                     <a:prstGeom prst="rect">
                       <a:avLst/>
                     </a:prstGeom>
-                    <a:ln/>
                   </pic:spPr>
                 </pic:pic>
               </a:graphicData>
             </a:graphic>
-          </wp:inline>
+            <wp14:sizeRelH relativeFrom="margin">
+              <wp14:pctWidth>0</wp14:pctWidth>
+            </wp14:sizeRelH>
+            <wp14:sizeRelV relativeFrom="margin">
+              <wp14:pctHeight>0</wp14:pctHeight>
+            </wp14:sizeRelV>
+          </wp:anchor>
         </w:drawing>
       </w:r>
+      <w:r>
+        <w:rPr>
+          <w:lang w:val="el-GR"/>
+        </w:rPr>
+        <w:t xml:space="preserve">Να δοθεί το αντίστοιχο πλάνο εκτέλεσης του ερωτήματος αφού έχουν φτιαχτεί τα ευρετήρια. </w:t>
+      </w:r>
+    </w:p>
+    <w:p>
+      <w:pPr>
+        <w:rPr>
+          <w:lang w:val="el-GR"/>
+        </w:rPr>
+      </w:pPr>
     </w:p>
     <w:p>
       <w:pPr>
@@ -258,8 +589,280 @@
         <w:rPr>
           <w:lang w:val="el-GR"/>
         </w:rPr>
-        <w:t>Ποιές είναι οι αλλαγές που έχουν γίνει στο πλάνο εκτέλεσης;</w:t>
-      </w:r>
+        <w:t>Ποιες</w:t>
+      </w:r>
+      <w:r>
+        <w:rPr>
+          <w:lang w:val="el-GR"/>
+        </w:rPr>
+        <w:t xml:space="preserve"> είναι οι αλλαγές που έχουν γίνει στο πλάνο εκτέλεσης;</w:t>
+      </w:r>
+    </w:p>
+    <w:p>
+      <w:pPr>
+        <w:pStyle w:val="ListParagraph"/>
+        <w:rPr>
+          <w:color w:val="000000"/>
+          <w:lang w:val="el-GR"/>
+        </w:rPr>
+      </w:pPr>
+    </w:p>
+    <w:p>
+      <w:pPr>
+        <w:ind w:left="720"/>
+        <w:rPr>
+          <w:color w:val="000000"/>
+          <w:lang w:val="el-GR"/>
+        </w:rPr>
+      </w:pPr>
+      <w:r>
+        <w:rPr>
+          <w:color w:val="000000"/>
+          <w:lang w:val="el-GR"/>
+        </w:rPr>
+        <w:t xml:space="preserve">Μετά τη δημιουργία των ευρετηρίων γίνεται </w:t>
+      </w:r>
+      <w:r>
+        <w:rPr>
+          <w:b/>
+          <w:bCs/>
+          <w:color w:val="000000"/>
+          <w:lang w:val="en-US"/>
+        </w:rPr>
+        <w:t>Index</w:t>
+      </w:r>
+      <w:r>
+        <w:rPr>
+          <w:b/>
+          <w:bCs/>
+          <w:color w:val="000000"/>
+          <w:lang w:val="el-GR"/>
+        </w:rPr>
+        <w:t xml:space="preserve"> </w:t>
+      </w:r>
+      <w:r>
+        <w:rPr>
+          <w:b/>
+          <w:bCs/>
+          <w:color w:val="000000"/>
+          <w:lang w:val="en-US"/>
+        </w:rPr>
+        <w:t>Seek</w:t>
+      </w:r>
+      <w:r>
+        <w:rPr>
+          <w:b/>
+          <w:bCs/>
+          <w:color w:val="000000"/>
+          <w:lang w:val="el-GR"/>
+        </w:rPr>
+        <w:t xml:space="preserve"> </w:t>
+      </w:r>
+      <w:r>
+        <w:rPr>
+          <w:color w:val="000000"/>
+          <w:lang w:val="el-GR"/>
+        </w:rPr>
+        <w:t xml:space="preserve">χρησιμοποιώντας τα ευρετήρια αντί </w:t>
+      </w:r>
+      <w:r>
+        <w:rPr>
+          <w:b/>
+          <w:bCs/>
+          <w:color w:val="000000"/>
+          <w:lang w:val="en-US"/>
+        </w:rPr>
+        <w:t>Clustered</w:t>
+      </w:r>
+      <w:r>
+        <w:rPr>
+          <w:b/>
+          <w:bCs/>
+          <w:color w:val="000000"/>
+          <w:lang w:val="el-GR"/>
+        </w:rPr>
+        <w:t xml:space="preserve"> </w:t>
+      </w:r>
+      <w:r>
+        <w:rPr>
+          <w:b/>
+          <w:bCs/>
+          <w:color w:val="000000"/>
+          <w:lang w:val="en-US"/>
+        </w:rPr>
+        <w:t>Index</w:t>
+      </w:r>
+      <w:r>
+        <w:rPr>
+          <w:b/>
+          <w:bCs/>
+          <w:color w:val="000000"/>
+          <w:lang w:val="el-GR"/>
+        </w:rPr>
+        <w:t xml:space="preserve"> </w:t>
+      </w:r>
+      <w:r>
+        <w:rPr>
+          <w:b/>
+          <w:bCs/>
+          <w:color w:val="000000"/>
+          <w:lang w:val="en-US"/>
+        </w:rPr>
+        <w:t>Scan</w:t>
+      </w:r>
+      <w:r>
+        <w:rPr>
+          <w:b/>
+          <w:bCs/>
+          <w:color w:val="000000"/>
+          <w:lang w:val="el-GR"/>
+        </w:rPr>
+        <w:t xml:space="preserve"> </w:t>
+      </w:r>
+      <w:r>
+        <w:rPr>
+          <w:color w:val="000000"/>
+          <w:lang w:val="el-GR"/>
+        </w:rPr>
+        <w:t xml:space="preserve">και χρήση των </w:t>
+      </w:r>
+      <w:r>
+        <w:rPr>
+          <w:color w:val="000000"/>
+          <w:lang w:val="en-US"/>
+        </w:rPr>
+        <w:t>Primary</w:t>
+      </w:r>
+      <w:r>
+        <w:rPr>
+          <w:color w:val="000000"/>
+          <w:lang w:val="el-GR"/>
+        </w:rPr>
+        <w:t xml:space="preserve"> </w:t>
+      </w:r>
+      <w:r>
+        <w:rPr>
+          <w:color w:val="000000"/>
+          <w:lang w:val="en-US"/>
+        </w:rPr>
+        <w:t>keys</w:t>
+      </w:r>
+      <w:r>
+        <w:rPr>
+          <w:color w:val="000000"/>
+          <w:lang w:val="el-GR"/>
+        </w:rPr>
+        <w:t xml:space="preserve">. </w:t>
+      </w:r>
+    </w:p>
+    <w:p>
+      <w:pPr>
+        <w:ind w:left="720"/>
+        <w:rPr>
+          <w:color w:val="000000"/>
+          <w:lang w:val="el-GR"/>
+        </w:rPr>
+      </w:pPr>
+      <w:r>
+        <w:rPr>
+          <w:color w:val="000000"/>
+          <w:lang w:val="el-GR"/>
+        </w:rPr>
+        <w:t xml:space="preserve">Το </w:t>
+      </w:r>
+      <w:r>
+        <w:rPr>
+          <w:color w:val="000000"/>
+          <w:lang w:val="en-US"/>
+        </w:rPr>
+        <w:t>Inner</w:t>
+      </w:r>
+      <w:r>
+        <w:rPr>
+          <w:color w:val="000000"/>
+          <w:lang w:val="el-GR"/>
+        </w:rPr>
+        <w:t xml:space="preserve"> </w:t>
+      </w:r>
+      <w:r>
+        <w:rPr>
+          <w:color w:val="000000"/>
+          <w:lang w:val="en-US"/>
+        </w:rPr>
+        <w:t>join</w:t>
+      </w:r>
+      <w:r>
+        <w:rPr>
+          <w:color w:val="000000"/>
+          <w:lang w:val="el-GR"/>
+        </w:rPr>
+        <w:t xml:space="preserve"> πραγματοποιείται χρησιμοποιώντας </w:t>
+      </w:r>
+      <w:r>
+        <w:rPr>
+          <w:color w:val="000000"/>
+          <w:lang w:val="en-US"/>
+        </w:rPr>
+        <w:t>Nested</w:t>
+      </w:r>
+      <w:r>
+        <w:rPr>
+          <w:color w:val="000000"/>
+          <w:lang w:val="el-GR"/>
+        </w:rPr>
+        <w:t xml:space="preserve"> </w:t>
+      </w:r>
+      <w:r>
+        <w:rPr>
+          <w:color w:val="000000"/>
+          <w:lang w:val="en-US"/>
+        </w:rPr>
+        <w:t>Loops</w:t>
+      </w:r>
+      <w:r>
+        <w:rPr>
+          <w:color w:val="000000"/>
+          <w:lang w:val="el-GR"/>
+        </w:rPr>
+        <w:t xml:space="preserve">. Επίσης, τα ποσοστά κόστους εκτέλεσης σχεδόν μοιράζονται μεταξύ των 2 </w:t>
+      </w:r>
+      <w:r>
+        <w:rPr>
+          <w:color w:val="000000"/>
+          <w:lang w:val="en-US"/>
+        </w:rPr>
+        <w:t>Index</w:t>
+      </w:r>
+      <w:r>
+        <w:rPr>
+          <w:color w:val="000000"/>
+          <w:lang w:val="el-GR"/>
+        </w:rPr>
+        <w:t xml:space="preserve"> </w:t>
+      </w:r>
+      <w:r>
+        <w:rPr>
+          <w:color w:val="000000"/>
+          <w:lang w:val="en-US"/>
+        </w:rPr>
+        <w:t>Seek</w:t>
+      </w:r>
+      <w:r>
+        <w:rPr>
+          <w:color w:val="000000"/>
+          <w:lang w:val="el-GR"/>
+        </w:rPr>
+        <w:t>.</w:t>
+      </w:r>
+    </w:p>
+    <w:p>
+      <w:pPr>
+        <w:ind w:left="360"/>
+        <w:rPr>
+          <w:color w:val="000000"/>
+          <w:lang w:val="el-GR"/>
+        </w:rPr>
+      </w:pPr>
     </w:p>
     <w:p>
       <w:pPr>
@@ -364,7 +967,600 @@
       <w:pPr>
         <w:ind w:left="720"/>
         <w:rPr>
-          <w:lang w:val="el-GR"/>
+          <w:lang w:val="en-US"/>
+        </w:rPr>
+      </w:pPr>
+    </w:p>
+    <w:p>
+      <w:pPr>
+        <w:shd w:val="clear" w:color="auto" w:fill="FFFFFE"/>
+        <w:spacing w:line="240" w:lineRule="atLeast"/>
+        <w:ind w:left="360"/>
+        <w:jc w:val="left"/>
+        <w:rPr>
+          <w:rFonts w:ascii="Consolas" w:eastAsia="Times New Roman" w:hAnsi="Consolas" w:cs="Times New Roman"/>
+          <w:color w:val="212121"/>
+          <w:sz w:val="18"/>
+          <w:szCs w:val="18"/>
+          <w:lang w:val="en-US"/>
+        </w:rPr>
+      </w:pPr>
+      <w:r>
+        <w:rPr>
+          <w:rFonts w:ascii="Consolas" w:eastAsia="Times New Roman" w:hAnsi="Consolas" w:cs="Times New Roman"/>
+          <w:color w:val="0000FF"/>
+          <w:sz w:val="18"/>
+          <w:szCs w:val="18"/>
+          <w:lang w:val="en-US"/>
+        </w:rPr>
+        <w:t>WITH</w:t>
+      </w:r>
+      <w:r>
+        <w:rPr>
+          <w:rFonts w:ascii="Consolas" w:eastAsia="Times New Roman" w:hAnsi="Consolas" w:cs="Times New Roman"/>
+          <w:color w:val="212121"/>
+          <w:sz w:val="18"/>
+          <w:szCs w:val="18"/>
+          <w:lang w:val="en-US"/>
+        </w:rPr>
+        <w:t xml:space="preserve"> r </w:t>
+      </w:r>
+      <w:r>
+        <w:rPr>
+          <w:rFonts w:ascii="Consolas" w:eastAsia="Times New Roman" w:hAnsi="Consolas" w:cs="Times New Roman"/>
+          <w:color w:val="0000FF"/>
+          <w:sz w:val="18"/>
+          <w:szCs w:val="18"/>
+          <w:lang w:val="en-US"/>
+        </w:rPr>
+        <w:t>AS</w:t>
+      </w:r>
+      <w:r>
+        <w:rPr>
+          <w:rFonts w:ascii="Consolas" w:eastAsia="Times New Roman" w:hAnsi="Consolas" w:cs="Times New Roman"/>
+          <w:color w:val="212121"/>
+          <w:sz w:val="18"/>
+          <w:szCs w:val="18"/>
+          <w:lang w:val="en-US"/>
+        </w:rPr>
+        <w:t xml:space="preserve"> (</w:t>
+      </w:r>
+    </w:p>
+    <w:p>
+      <w:pPr>
+        <w:shd w:val="clear" w:color="auto" w:fill="FFFFFE"/>
+        <w:spacing w:line="240" w:lineRule="atLeast"/>
+        <w:ind w:left="360"/>
+        <w:jc w:val="left"/>
+        <w:rPr>
+          <w:rFonts w:ascii="Consolas" w:eastAsia="Times New Roman" w:hAnsi="Consolas" w:cs="Times New Roman"/>
+          <w:color w:val="212121"/>
+          <w:sz w:val="18"/>
+          <w:szCs w:val="18"/>
+          <w:lang w:val="en-US"/>
+        </w:rPr>
+      </w:pPr>
+      <w:r>
+        <w:rPr>
+          <w:rFonts w:ascii="Consolas" w:eastAsia="Times New Roman" w:hAnsi="Consolas" w:cs="Times New Roman"/>
+          <w:color w:val="212121"/>
+          <w:sz w:val="18"/>
+          <w:szCs w:val="18"/>
+          <w:lang w:val="en-US"/>
+        </w:rPr>
+        <w:t xml:space="preserve">    </w:t>
+      </w:r>
+      <w:r>
+        <w:rPr>
+          <w:rFonts w:ascii="Consolas" w:eastAsia="Times New Roman" w:hAnsi="Consolas" w:cs="Times New Roman"/>
+          <w:color w:val="0000FF"/>
+          <w:sz w:val="18"/>
+          <w:szCs w:val="18"/>
+          <w:lang w:val="en-US"/>
+        </w:rPr>
+        <w:t>SELECT</w:t>
+      </w:r>
+      <w:r>
+        <w:rPr>
+          <w:rFonts w:ascii="Consolas" w:eastAsia="Times New Roman" w:hAnsi="Consolas" w:cs="Times New Roman"/>
+          <w:color w:val="212121"/>
+          <w:sz w:val="18"/>
+          <w:szCs w:val="18"/>
+          <w:lang w:val="en-US"/>
+        </w:rPr>
+        <w:t xml:space="preserve"> movie_id, </w:t>
+      </w:r>
+      <w:r>
+        <w:rPr>
+          <w:rFonts w:ascii="Consolas" w:eastAsia="Times New Roman" w:hAnsi="Consolas" w:cs="Times New Roman"/>
+          <w:color w:val="795E26"/>
+          <w:sz w:val="18"/>
+          <w:szCs w:val="18"/>
+          <w:lang w:val="en-US"/>
+        </w:rPr>
+        <w:t>AVG</w:t>
+      </w:r>
+      <w:r>
+        <w:rPr>
+          <w:rFonts w:ascii="Consolas" w:eastAsia="Times New Roman" w:hAnsi="Consolas" w:cs="Times New Roman"/>
+          <w:color w:val="212121"/>
+          <w:sz w:val="18"/>
+          <w:szCs w:val="18"/>
+          <w:lang w:val="en-US"/>
+        </w:rPr>
+        <w:t xml:space="preserve">(rating) </w:t>
+      </w:r>
+      <w:r>
+        <w:rPr>
+          <w:rFonts w:ascii="Consolas" w:eastAsia="Times New Roman" w:hAnsi="Consolas" w:cs="Times New Roman"/>
+          <w:color w:val="0000FF"/>
+          <w:sz w:val="18"/>
+          <w:szCs w:val="18"/>
+          <w:lang w:val="en-US"/>
+        </w:rPr>
+        <w:t>as</w:t>
+      </w:r>
+      <w:r>
+        <w:rPr>
+          <w:rFonts w:ascii="Consolas" w:eastAsia="Times New Roman" w:hAnsi="Consolas" w:cs="Times New Roman"/>
+          <w:color w:val="212121"/>
+          <w:sz w:val="18"/>
+          <w:szCs w:val="18"/>
+          <w:lang w:val="en-US"/>
+        </w:rPr>
+        <w:t xml:space="preserve"> avg_rating</w:t>
+      </w:r>
+    </w:p>
+    <w:p>
+      <w:pPr>
+        <w:shd w:val="clear" w:color="auto" w:fill="FFFFFE"/>
+        <w:spacing w:line="240" w:lineRule="atLeast"/>
+        <w:ind w:left="360"/>
+        <w:jc w:val="left"/>
+        <w:rPr>
+          <w:rFonts w:ascii="Consolas" w:eastAsia="Times New Roman" w:hAnsi="Consolas" w:cs="Times New Roman"/>
+          <w:color w:val="212121"/>
+          <w:sz w:val="18"/>
+          <w:szCs w:val="18"/>
+          <w:lang w:val="en-US"/>
+        </w:rPr>
+      </w:pPr>
+      <w:r>
+        <w:rPr>
+          <w:rFonts w:ascii="Consolas" w:eastAsia="Times New Roman" w:hAnsi="Consolas" w:cs="Times New Roman"/>
+          <w:color w:val="212121"/>
+          <w:sz w:val="18"/>
+          <w:szCs w:val="18"/>
+          <w:lang w:val="en-US"/>
+        </w:rPr>
+        <w:t xml:space="preserve">    </w:t>
+      </w:r>
+      <w:r>
+        <w:rPr>
+          <w:rFonts w:ascii="Consolas" w:eastAsia="Times New Roman" w:hAnsi="Consolas" w:cs="Times New Roman"/>
+          <w:color w:val="0000FF"/>
+          <w:sz w:val="18"/>
+          <w:szCs w:val="18"/>
+          <w:lang w:val="en-US"/>
+        </w:rPr>
+        <w:t>FROM</w:t>
+      </w:r>
+      <w:r>
+        <w:rPr>
+          <w:rFonts w:ascii="Consolas" w:eastAsia="Times New Roman" w:hAnsi="Consolas" w:cs="Times New Roman"/>
+          <w:color w:val="212121"/>
+          <w:sz w:val="18"/>
+          <w:szCs w:val="18"/>
+          <w:lang w:val="en-US"/>
+        </w:rPr>
+        <w:t xml:space="preserve"> ratings</w:t>
+      </w:r>
+    </w:p>
+    <w:p>
+      <w:pPr>
+        <w:shd w:val="clear" w:color="auto" w:fill="FFFFFE"/>
+        <w:spacing w:line="240" w:lineRule="atLeast"/>
+        <w:ind w:left="360"/>
+        <w:jc w:val="left"/>
+        <w:rPr>
+          <w:rFonts w:ascii="Consolas" w:eastAsia="Times New Roman" w:hAnsi="Consolas" w:cs="Times New Roman"/>
+          <w:color w:val="212121"/>
+          <w:sz w:val="18"/>
+          <w:szCs w:val="18"/>
+          <w:lang w:val="en-US"/>
+        </w:rPr>
+      </w:pPr>
+      <w:r>
+        <w:rPr>
+          <w:rFonts w:ascii="Consolas" w:eastAsia="Times New Roman" w:hAnsi="Consolas" w:cs="Times New Roman"/>
+          <w:color w:val="212121"/>
+          <w:sz w:val="18"/>
+          <w:szCs w:val="18"/>
+          <w:lang w:val="en-US"/>
+        </w:rPr>
+        <w:t xml:space="preserve">    </w:t>
+      </w:r>
+      <w:r>
+        <w:rPr>
+          <w:rFonts w:ascii="Consolas" w:eastAsia="Times New Roman" w:hAnsi="Consolas" w:cs="Times New Roman"/>
+          <w:color w:val="0000FF"/>
+          <w:sz w:val="18"/>
+          <w:szCs w:val="18"/>
+          <w:lang w:val="en-US"/>
+        </w:rPr>
+        <w:t>GROUP BY</w:t>
+      </w:r>
+      <w:r>
+        <w:rPr>
+          <w:rFonts w:ascii="Consolas" w:eastAsia="Times New Roman" w:hAnsi="Consolas" w:cs="Times New Roman"/>
+          <w:color w:val="212121"/>
+          <w:sz w:val="18"/>
+          <w:szCs w:val="18"/>
+          <w:lang w:val="en-US"/>
+        </w:rPr>
+        <w:t xml:space="preserve"> movie_id</w:t>
+      </w:r>
+    </w:p>
+    <w:p>
+      <w:pPr>
+        <w:shd w:val="clear" w:color="auto" w:fill="FFFFFE"/>
+        <w:spacing w:line="240" w:lineRule="atLeast"/>
+        <w:ind w:left="360"/>
+        <w:jc w:val="left"/>
+        <w:rPr>
+          <w:rFonts w:ascii="Consolas" w:eastAsia="Times New Roman" w:hAnsi="Consolas" w:cs="Times New Roman"/>
+          <w:color w:val="212121"/>
+          <w:sz w:val="18"/>
+          <w:szCs w:val="18"/>
+          <w:lang w:val="en-US"/>
+        </w:rPr>
+      </w:pPr>
+      <w:r>
+        <w:rPr>
+          <w:rFonts w:ascii="Consolas" w:eastAsia="Times New Roman" w:hAnsi="Consolas" w:cs="Times New Roman"/>
+          <w:color w:val="212121"/>
+          <w:sz w:val="18"/>
+          <w:szCs w:val="18"/>
+          <w:lang w:val="en-US"/>
+        </w:rPr>
+        <w:t xml:space="preserve">    </w:t>
+      </w:r>
+      <w:r>
+        <w:rPr>
+          <w:rFonts w:ascii="Consolas" w:eastAsia="Times New Roman" w:hAnsi="Consolas" w:cs="Times New Roman"/>
+          <w:color w:val="0000FF"/>
+          <w:sz w:val="18"/>
+          <w:szCs w:val="18"/>
+          <w:lang w:val="en-US"/>
+        </w:rPr>
+        <w:t>HAVING</w:t>
+      </w:r>
+      <w:r>
+        <w:rPr>
+          <w:rFonts w:ascii="Consolas" w:eastAsia="Times New Roman" w:hAnsi="Consolas" w:cs="Times New Roman"/>
+          <w:color w:val="212121"/>
+          <w:sz w:val="18"/>
+          <w:szCs w:val="18"/>
+          <w:lang w:val="en-US"/>
+        </w:rPr>
+        <w:t xml:space="preserve"> </w:t>
+      </w:r>
+      <w:r>
+        <w:rPr>
+          <w:rFonts w:ascii="Consolas" w:eastAsia="Times New Roman" w:hAnsi="Consolas" w:cs="Times New Roman"/>
+          <w:color w:val="795E26"/>
+          <w:sz w:val="18"/>
+          <w:szCs w:val="18"/>
+          <w:lang w:val="en-US"/>
+        </w:rPr>
+        <w:t>AVG</w:t>
+      </w:r>
+      <w:r>
+        <w:rPr>
+          <w:rFonts w:ascii="Consolas" w:eastAsia="Times New Roman" w:hAnsi="Consolas" w:cs="Times New Roman"/>
+          <w:color w:val="212121"/>
+          <w:sz w:val="18"/>
+          <w:szCs w:val="18"/>
+          <w:lang w:val="en-US"/>
+        </w:rPr>
+        <w:t xml:space="preserve">(rating) </w:t>
+      </w:r>
+      <w:r>
+        <w:rPr>
+          <w:rFonts w:ascii="Consolas" w:eastAsia="Times New Roman" w:hAnsi="Consolas" w:cs="Times New Roman"/>
+          <w:color w:val="000000"/>
+          <w:sz w:val="18"/>
+          <w:szCs w:val="18"/>
+          <w:lang w:val="en-US"/>
+        </w:rPr>
+        <w:t>&gt;</w:t>
+      </w:r>
+      <w:r>
+        <w:rPr>
+          <w:rFonts w:ascii="Consolas" w:eastAsia="Times New Roman" w:hAnsi="Consolas" w:cs="Times New Roman"/>
+          <w:color w:val="212121"/>
+          <w:sz w:val="18"/>
+          <w:szCs w:val="18"/>
+          <w:lang w:val="en-US"/>
+        </w:rPr>
+        <w:t xml:space="preserve"> </w:t>
+      </w:r>
+      <w:r>
+        <w:rPr>
+          <w:rFonts w:ascii="Consolas" w:eastAsia="Times New Roman" w:hAnsi="Consolas" w:cs="Times New Roman"/>
+          <w:color w:val="09885A"/>
+          <w:sz w:val="18"/>
+          <w:szCs w:val="18"/>
+          <w:lang w:val="en-US"/>
+        </w:rPr>
+        <w:t>4</w:t>
+      </w:r>
+    </w:p>
+    <w:p>
+      <w:pPr>
+        <w:shd w:val="clear" w:color="auto" w:fill="FFFFFE"/>
+        <w:spacing w:line="240" w:lineRule="atLeast"/>
+        <w:ind w:left="360"/>
+        <w:jc w:val="left"/>
+        <w:rPr>
+          <w:rFonts w:ascii="Consolas" w:eastAsia="Times New Roman" w:hAnsi="Consolas" w:cs="Times New Roman"/>
+          <w:color w:val="212121"/>
+          <w:sz w:val="18"/>
+          <w:szCs w:val="18"/>
+          <w:lang w:val="en-US"/>
+        </w:rPr>
+      </w:pPr>
+      <w:r>
+        <w:rPr>
+          <w:rFonts w:ascii="Consolas" w:eastAsia="Times New Roman" w:hAnsi="Consolas" w:cs="Times New Roman"/>
+          <w:color w:val="212121"/>
+          <w:sz w:val="18"/>
+          <w:szCs w:val="18"/>
+          <w:lang w:val="en-US"/>
+        </w:rPr>
+        <w:t>)</w:t>
+      </w:r>
+    </w:p>
+    <w:p>
+      <w:pPr>
+        <w:shd w:val="clear" w:color="auto" w:fill="FFFFFE"/>
+        <w:spacing w:line="240" w:lineRule="atLeast"/>
+        <w:ind w:left="360"/>
+        <w:jc w:val="left"/>
+        <w:rPr>
+          <w:rFonts w:ascii="Consolas" w:eastAsia="Times New Roman" w:hAnsi="Consolas" w:cs="Times New Roman"/>
+          <w:color w:val="212121"/>
+          <w:sz w:val="18"/>
+          <w:szCs w:val="18"/>
+          <w:lang w:val="en-US"/>
+        </w:rPr>
+      </w:pPr>
+      <w:r>
+        <w:rPr>
+          <w:rFonts w:ascii="Consolas" w:eastAsia="Times New Roman" w:hAnsi="Consolas" w:cs="Times New Roman"/>
+          <w:color w:val="0000FF"/>
+          <w:sz w:val="18"/>
+          <w:szCs w:val="18"/>
+          <w:lang w:val="en-US"/>
+        </w:rPr>
+        <w:t>SELECT</w:t>
+      </w:r>
+      <w:r>
+        <w:rPr>
+          <w:rFonts w:ascii="Consolas" w:eastAsia="Times New Roman" w:hAnsi="Consolas" w:cs="Times New Roman"/>
+          <w:color w:val="212121"/>
+          <w:sz w:val="18"/>
+          <w:szCs w:val="18"/>
+          <w:lang w:val="en-US"/>
+        </w:rPr>
+        <w:t xml:space="preserve"> m.</w:t>
+      </w:r>
+      <w:r>
+        <w:rPr>
+          <w:rFonts w:ascii="Consolas" w:eastAsia="Times New Roman" w:hAnsi="Consolas" w:cs="Times New Roman"/>
+          <w:color w:val="212121"/>
+          <w:sz w:val="18"/>
+          <w:szCs w:val="18"/>
+          <w:lang w:val="en-US"/>
+        </w:rPr>
+        <w:t>title</w:t>
+      </w:r>
+      <w:r>
+        <w:rPr>
+          <w:rFonts w:ascii="Consolas" w:eastAsia="Times New Roman" w:hAnsi="Consolas" w:cs="Times New Roman"/>
+          <w:color w:val="212121"/>
+          <w:sz w:val="18"/>
+          <w:szCs w:val="18"/>
+          <w:lang w:val="en-US"/>
+        </w:rPr>
+        <w:t xml:space="preserve">, </w:t>
+      </w:r>
+      <w:r>
+        <w:rPr>
+          <w:rFonts w:ascii="Consolas" w:eastAsia="Times New Roman" w:hAnsi="Consolas" w:cs="Times New Roman"/>
+          <w:color w:val="795E26"/>
+          <w:sz w:val="18"/>
+          <w:szCs w:val="18"/>
+          <w:lang w:val="en-US"/>
+        </w:rPr>
+        <w:t>ROUND</w:t>
+      </w:r>
+      <w:r>
+        <w:rPr>
+          <w:rFonts w:ascii="Consolas" w:eastAsia="Times New Roman" w:hAnsi="Consolas" w:cs="Times New Roman"/>
+          <w:color w:val="212121"/>
+          <w:sz w:val="18"/>
+          <w:szCs w:val="18"/>
+          <w:lang w:val="en-US"/>
+        </w:rPr>
+        <w:t>(r.avg_rating,</w:t>
+      </w:r>
+      <w:r>
+        <w:rPr>
+          <w:rFonts w:ascii="Consolas" w:eastAsia="Times New Roman" w:hAnsi="Consolas" w:cs="Times New Roman"/>
+          <w:color w:val="09885A"/>
+          <w:sz w:val="18"/>
+          <w:szCs w:val="18"/>
+          <w:lang w:val="en-US"/>
+        </w:rPr>
+        <w:t>2</w:t>
+      </w:r>
+      <w:r>
+        <w:rPr>
+          <w:rFonts w:ascii="Consolas" w:eastAsia="Times New Roman" w:hAnsi="Consolas" w:cs="Times New Roman"/>
+          <w:color w:val="212121"/>
+          <w:sz w:val="18"/>
+          <w:szCs w:val="18"/>
+          <w:lang w:val="en-US"/>
+        </w:rPr>
+        <w:t xml:space="preserve">) </w:t>
+      </w:r>
+      <w:r>
+        <w:rPr>
+          <w:rFonts w:ascii="Consolas" w:eastAsia="Times New Roman" w:hAnsi="Consolas" w:cs="Times New Roman"/>
+          <w:color w:val="0000FF"/>
+          <w:sz w:val="18"/>
+          <w:szCs w:val="18"/>
+          <w:lang w:val="en-US"/>
+        </w:rPr>
+        <w:t>as</w:t>
+      </w:r>
+      <w:r>
+        <w:rPr>
+          <w:rFonts w:ascii="Consolas" w:eastAsia="Times New Roman" w:hAnsi="Consolas" w:cs="Times New Roman"/>
+          <w:color w:val="212121"/>
+          <w:sz w:val="18"/>
+          <w:szCs w:val="18"/>
+          <w:lang w:val="en-US"/>
+        </w:rPr>
+        <w:t xml:space="preserve"> </w:t>
+      </w:r>
+      <w:r>
+        <w:rPr>
+          <w:rFonts w:ascii="Consolas" w:eastAsia="Times New Roman" w:hAnsi="Consolas" w:cs="Times New Roman"/>
+          <w:color w:val="A31515"/>
+          <w:sz w:val="18"/>
+          <w:szCs w:val="18"/>
+          <w:lang w:val="en-US"/>
+        </w:rPr>
+        <w:t>'Average Rating'</w:t>
+      </w:r>
+    </w:p>
+    <w:p>
+      <w:pPr>
+        <w:shd w:val="clear" w:color="auto" w:fill="FFFFFE"/>
+        <w:spacing w:line="240" w:lineRule="atLeast"/>
+        <w:ind w:left="360"/>
+        <w:jc w:val="left"/>
+        <w:rPr>
+          <w:rFonts w:ascii="Consolas" w:eastAsia="Times New Roman" w:hAnsi="Consolas" w:cs="Times New Roman"/>
+          <w:color w:val="212121"/>
+          <w:sz w:val="18"/>
+          <w:szCs w:val="18"/>
+          <w:lang w:val="en-US"/>
+        </w:rPr>
+      </w:pPr>
+      <w:r>
+        <w:rPr>
+          <w:rFonts w:ascii="Consolas" w:eastAsia="Times New Roman" w:hAnsi="Consolas" w:cs="Times New Roman"/>
+          <w:color w:val="0000FF"/>
+          <w:sz w:val="18"/>
+          <w:szCs w:val="18"/>
+          <w:lang w:val="en-US"/>
+        </w:rPr>
+        <w:t>FROM</w:t>
+      </w:r>
+      <w:r>
+        <w:rPr>
+          <w:rFonts w:ascii="Consolas" w:eastAsia="Times New Roman" w:hAnsi="Consolas" w:cs="Times New Roman"/>
+          <w:color w:val="212121"/>
+          <w:sz w:val="18"/>
+          <w:szCs w:val="18"/>
+          <w:lang w:val="en-US"/>
+        </w:rPr>
+        <w:t xml:space="preserve"> movie m </w:t>
+      </w:r>
+    </w:p>
+    <w:p>
+      <w:pPr>
+        <w:shd w:val="clear" w:color="auto" w:fill="FFFFFE"/>
+        <w:spacing w:line="240" w:lineRule="atLeast"/>
+        <w:ind w:left="360"/>
+        <w:jc w:val="left"/>
+        <w:rPr>
+          <w:rFonts w:ascii="Consolas" w:eastAsia="Times New Roman" w:hAnsi="Consolas" w:cs="Times New Roman"/>
+          <w:color w:val="212121"/>
+          <w:sz w:val="18"/>
+          <w:szCs w:val="18"/>
+          <w:lang w:val="en-US"/>
+        </w:rPr>
+      </w:pPr>
+      <w:r>
+        <w:rPr>
+          <w:rFonts w:ascii="Consolas" w:eastAsia="Times New Roman" w:hAnsi="Consolas" w:cs="Times New Roman"/>
+          <w:color w:val="0000FF"/>
+          <w:sz w:val="18"/>
+          <w:szCs w:val="18"/>
+          <w:lang w:val="en-US"/>
+        </w:rPr>
+        <w:t>INNER JOIN</w:t>
+      </w:r>
+      <w:r>
+        <w:rPr>
+          <w:rFonts w:ascii="Consolas" w:eastAsia="Times New Roman" w:hAnsi="Consolas" w:cs="Times New Roman"/>
+          <w:color w:val="212121"/>
+          <w:sz w:val="18"/>
+          <w:szCs w:val="18"/>
+          <w:lang w:val="en-US"/>
+        </w:rPr>
+        <w:t xml:space="preserve">  r </w:t>
+      </w:r>
+      <w:r>
+        <w:rPr>
+          <w:rFonts w:ascii="Consolas" w:eastAsia="Times New Roman" w:hAnsi="Consolas" w:cs="Times New Roman"/>
+          <w:color w:val="0000FF"/>
+          <w:sz w:val="18"/>
+          <w:szCs w:val="18"/>
+          <w:lang w:val="en-US"/>
+        </w:rPr>
+        <w:t>ON</w:t>
+      </w:r>
+      <w:r>
+        <w:rPr>
+          <w:rFonts w:ascii="Consolas" w:eastAsia="Times New Roman" w:hAnsi="Consolas" w:cs="Times New Roman"/>
+          <w:color w:val="212121"/>
+          <w:sz w:val="18"/>
+          <w:szCs w:val="18"/>
+          <w:lang w:val="en-US"/>
+        </w:rPr>
+        <w:t xml:space="preserve"> r.movie_id</w:t>
+      </w:r>
+      <w:r>
+        <w:rPr>
+          <w:rFonts w:ascii="Consolas" w:eastAsia="Times New Roman" w:hAnsi="Consolas" w:cs="Times New Roman"/>
+          <w:color w:val="000000"/>
+          <w:sz w:val="18"/>
+          <w:szCs w:val="18"/>
+          <w:lang w:val="en-US"/>
+        </w:rPr>
+        <w:t>=</w:t>
+      </w:r>
+      <w:r>
+        <w:rPr>
+          <w:rFonts w:ascii="Consolas" w:eastAsia="Times New Roman" w:hAnsi="Consolas" w:cs="Times New Roman"/>
+          <w:color w:val="212121"/>
+          <w:sz w:val="18"/>
+          <w:szCs w:val="18"/>
+          <w:lang w:val="en-US"/>
+        </w:rPr>
+        <w:t>m.id;</w:t>
+      </w:r>
+    </w:p>
+    <w:p>
+      <w:pPr>
+        <w:ind w:left="720"/>
+        <w:rPr>
+          <w:lang w:val="en-US"/>
         </w:rPr>
       </w:pPr>
     </w:p>
@@ -390,22 +1586,38 @@
         <w:rPr>
           <w:noProof/>
         </w:rPr>
+        <w:lastRenderedPageBreak/>
         <w:drawing>
-          <wp:inline distT="114300" distB="114300" distL="114300" distR="114300" wp14:anchorId="39B5B443" wp14:editId="0AD14257">
-            <wp:extent cx="5943600" cy="317500"/>
-            <wp:effectExtent l="0" t="0" r="0" b="0"/>
-            <wp:docPr id="3" name="image1.jpg"/>
-            <wp:cNvGraphicFramePr/>
+          <wp:anchor distT="0" distB="0" distL="114300" distR="114300" simplePos="0" relativeHeight="251660288" behindDoc="0" locked="0" layoutInCell="1" allowOverlap="1" wp14:anchorId="3E31FC26" wp14:editId="556E53AD">
+            <wp:simplePos x="0" y="0"/>
+            <wp:positionH relativeFrom="column">
+              <wp:align>center</wp:align>
+            </wp:positionH>
+            <wp:positionV relativeFrom="paragraph">
+              <wp:posOffset>2598</wp:posOffset>
+            </wp:positionV>
+            <wp:extent cx="5948015" cy="1515600"/>
+            <wp:effectExtent l="0" t="0" r="0" b="8890"/>
+            <wp:wrapTopAndBottom/>
+            <wp:docPr id="479417709" name="Picture 3" descr="A screenshot of a computer"/>
+            <wp:cNvGraphicFramePr>
+              <a:graphicFrameLocks xmlns:a="http://schemas.openxmlformats.org/drawingml/2006/main" noChangeAspect="1"/>
+            </wp:cNvGraphicFramePr>
             <a:graphic xmlns:a="http://schemas.openxmlformats.org/drawingml/2006/main">
               <a:graphicData uri="http://schemas.openxmlformats.org/drawingml/2006/picture">
                 <pic:pic xmlns:pic="http://schemas.openxmlformats.org/drawingml/2006/picture">
                   <pic:nvPicPr>
-                    <pic:cNvPr id="0" name="image1.jpg"/>
-                    <pic:cNvPicPr preferRelativeResize="0"/>
+                    <pic:cNvPr id="479417709" name="Picture 3" descr="A screenshot of a computer"/>
+                    <pic:cNvPicPr/>
                   </pic:nvPicPr>
                   <pic:blipFill>
-                    <a:blip r:embed="rId7"/>
-                    <a:srcRect/>
+                    <a:blip r:embed="rId9">
+                      <a:extLst>
+                        <a:ext uri="{28A0092B-C50C-407E-A947-70E740481C1C}">
+                          <a14:useLocalDpi xmlns:a14="http://schemas.microsoft.com/office/drawing/2010/main" val="0"/>
+                        </a:ext>
+                      </a:extLst>
+                    </a:blip>
                     <a:stretch>
                       <a:fillRect/>
                     </a:stretch>
@@ -413,17 +1625,19 @@
                   <pic:spPr>
                     <a:xfrm>
                       <a:off x="0" y="0"/>
-                      <a:ext cx="5943600" cy="317500"/>
+                      <a:ext cx="5948015" cy="1515600"/>
                     </a:xfrm>
                     <a:prstGeom prst="rect">
                       <a:avLst/>
                     </a:prstGeom>
-                    <a:ln/>
                   </pic:spPr>
                 </pic:pic>
               </a:graphicData>
             </a:graphic>
-          </wp:inline>
+            <wp14:sizeRelV relativeFrom="margin">
+              <wp14:pctHeight>0</wp14:pctHeight>
+            </wp14:sizeRelV>
+          </wp:anchor>
         </w:drawing>
       </w:r>
     </w:p>
@@ -459,9 +1673,159 @@
     </w:p>
     <w:p>
       <w:pPr>
+        <w:shd w:val="clear" w:color="auto" w:fill="FFFFFE"/>
+        <w:spacing w:line="240" w:lineRule="atLeast"/>
         <w:ind w:left="720"/>
-        <w:rPr>
-          <w:lang w:val="el-GR"/>
+        <w:jc w:val="left"/>
+        <w:rPr>
+          <w:rFonts w:ascii="Consolas" w:eastAsia="Times New Roman" w:hAnsi="Consolas" w:cs="Times New Roman"/>
+          <w:color w:val="0000FF"/>
+          <w:sz w:val="18"/>
+          <w:szCs w:val="18"/>
+          <w:lang w:val="en-US"/>
+        </w:rPr>
+      </w:pPr>
+    </w:p>
+    <w:p>
+      <w:pPr>
+        <w:shd w:val="clear" w:color="auto" w:fill="FFFFFE"/>
+        <w:spacing w:line="240" w:lineRule="atLeast"/>
+        <w:ind w:left="720"/>
+        <w:jc w:val="left"/>
+        <w:rPr>
+          <w:rFonts w:ascii="Consolas" w:eastAsia="Times New Roman" w:hAnsi="Consolas" w:cs="Times New Roman"/>
+          <w:color w:val="212121"/>
+          <w:sz w:val="18"/>
+          <w:szCs w:val="18"/>
+          <w:lang w:val="en-US"/>
+        </w:rPr>
+      </w:pPr>
+      <w:r>
+        <w:rPr>
+          <w:rFonts w:ascii="Consolas" w:eastAsia="Times New Roman" w:hAnsi="Consolas" w:cs="Times New Roman"/>
+          <w:color w:val="0000FF"/>
+          <w:sz w:val="18"/>
+          <w:szCs w:val="18"/>
+          <w:lang w:val="en-US"/>
+        </w:rPr>
+        <w:t>CREATE</w:t>
+      </w:r>
+      <w:r>
+        <w:rPr>
+          <w:rFonts w:ascii="Consolas" w:eastAsia="Times New Roman" w:hAnsi="Consolas" w:cs="Times New Roman"/>
+          <w:color w:val="212121"/>
+          <w:sz w:val="18"/>
+          <w:szCs w:val="18"/>
+          <w:lang w:val="en-US"/>
+        </w:rPr>
+        <w:t xml:space="preserve"> </w:t>
+      </w:r>
+      <w:r>
+        <w:rPr>
+          <w:rFonts w:ascii="Consolas" w:eastAsia="Times New Roman" w:hAnsi="Consolas" w:cs="Times New Roman"/>
+          <w:color w:val="0000FF"/>
+          <w:sz w:val="18"/>
+          <w:szCs w:val="18"/>
+          <w:lang w:val="en-US"/>
+        </w:rPr>
+        <w:t>INDEX</w:t>
+      </w:r>
+      <w:r>
+        <w:rPr>
+          <w:rFonts w:ascii="Consolas" w:eastAsia="Times New Roman" w:hAnsi="Consolas" w:cs="Times New Roman"/>
+          <w:color w:val="212121"/>
+          <w:sz w:val="18"/>
+          <w:szCs w:val="18"/>
+          <w:lang w:val="en-US"/>
+        </w:rPr>
+        <w:t xml:space="preserve"> </w:t>
+      </w:r>
+      <w:r>
+        <w:rPr>
+          <w:rFonts w:ascii="Consolas" w:eastAsia="Times New Roman" w:hAnsi="Consolas" w:cs="Times New Roman"/>
+          <w:color w:val="795E26"/>
+          <w:sz w:val="18"/>
+          <w:szCs w:val="18"/>
+          <w:lang w:val="en-US"/>
+        </w:rPr>
+        <w:t>IX_ratings_movieId</w:t>
+      </w:r>
+    </w:p>
+    <w:p>
+      <w:pPr>
+        <w:shd w:val="clear" w:color="auto" w:fill="FFFFFE"/>
+        <w:spacing w:line="240" w:lineRule="atLeast"/>
+        <w:ind w:left="720"/>
+        <w:jc w:val="left"/>
+        <w:rPr>
+          <w:rFonts w:ascii="Consolas" w:eastAsia="Times New Roman" w:hAnsi="Consolas" w:cs="Times New Roman"/>
+          <w:color w:val="212121"/>
+          <w:sz w:val="18"/>
+          <w:szCs w:val="18"/>
+          <w:lang w:val="en-US"/>
+        </w:rPr>
+      </w:pPr>
+      <w:r>
+        <w:rPr>
+          <w:rFonts w:ascii="Consolas" w:eastAsia="Times New Roman" w:hAnsi="Consolas" w:cs="Times New Roman"/>
+          <w:color w:val="0000FF"/>
+          <w:sz w:val="18"/>
+          <w:szCs w:val="18"/>
+          <w:lang w:val="en-US"/>
+        </w:rPr>
+        <w:t>ON</w:t>
+      </w:r>
+      <w:r>
+        <w:rPr>
+          <w:rFonts w:ascii="Consolas" w:eastAsia="Times New Roman" w:hAnsi="Consolas" w:cs="Times New Roman"/>
+          <w:color w:val="212121"/>
+          <w:sz w:val="18"/>
+          <w:szCs w:val="18"/>
+          <w:lang w:val="en-US"/>
+        </w:rPr>
+        <w:t xml:space="preserve"> ratings (movie_id)</w:t>
+      </w:r>
+    </w:p>
+    <w:p>
+      <w:pPr>
+        <w:shd w:val="clear" w:color="auto" w:fill="FFFFFE"/>
+        <w:spacing w:line="240" w:lineRule="atLeast"/>
+        <w:ind w:left="720"/>
+        <w:jc w:val="left"/>
+        <w:rPr>
+          <w:rFonts w:ascii="Consolas" w:eastAsia="Times New Roman" w:hAnsi="Consolas" w:cs="Times New Roman"/>
+          <w:color w:val="212121"/>
+          <w:sz w:val="18"/>
+          <w:szCs w:val="18"/>
+          <w:lang w:val="en-US"/>
+        </w:rPr>
+      </w:pPr>
+      <w:r>
+        <w:rPr>
+          <w:rFonts w:ascii="Consolas" w:eastAsia="Times New Roman" w:hAnsi="Consolas" w:cs="Times New Roman"/>
+          <w:color w:val="0000FF"/>
+          <w:sz w:val="18"/>
+          <w:szCs w:val="18"/>
+          <w:lang w:val="en-US"/>
+        </w:rPr>
+        <w:t>INCLUDE</w:t>
+      </w:r>
+      <w:r>
+        <w:rPr>
+          <w:rFonts w:ascii="Consolas" w:eastAsia="Times New Roman" w:hAnsi="Consolas" w:cs="Times New Roman"/>
+          <w:color w:val="212121"/>
+          <w:sz w:val="18"/>
+          <w:szCs w:val="18"/>
+          <w:lang w:val="en-US"/>
+        </w:rPr>
+        <w:t xml:space="preserve"> (rating)</w:t>
+      </w:r>
+    </w:p>
+    <w:p>
+      <w:pPr>
+        <w:ind w:left="720"/>
+        <w:rPr>
+          <w:lang w:val="en-US"/>
         </w:rPr>
       </w:pPr>
     </w:p>
@@ -488,21 +1852,36 @@
           <w:noProof/>
         </w:rPr>
         <w:drawing>
-          <wp:inline distT="114300" distB="114300" distL="114300" distR="114300" wp14:anchorId="18EAA879" wp14:editId="7D4DEB84">
-            <wp:extent cx="5943600" cy="317500"/>
+          <wp:anchor distT="0" distB="0" distL="114300" distR="114300" simplePos="0" relativeHeight="251661312" behindDoc="0" locked="0" layoutInCell="1" allowOverlap="1" wp14:anchorId="4525598D" wp14:editId="56BFDB4C">
+            <wp:simplePos x="0" y="0"/>
+            <wp:positionH relativeFrom="page">
+              <wp:align>center</wp:align>
+            </wp:positionH>
+            <wp:positionV relativeFrom="paragraph">
+              <wp:posOffset>3810</wp:posOffset>
+            </wp:positionV>
+            <wp:extent cx="5943600" cy="1296000"/>
             <wp:effectExtent l="0" t="0" r="0" b="0"/>
-            <wp:docPr id="2" name="image1.jpg"/>
-            <wp:cNvGraphicFramePr/>
+            <wp:wrapTopAndBottom/>
+            <wp:docPr id="1948813374" name="Picture 4" descr="A screenshot of a computer program&#10;&#10;Description automatically generated"/>
+            <wp:cNvGraphicFramePr>
+              <a:graphicFrameLocks xmlns:a="http://schemas.openxmlformats.org/drawingml/2006/main" noChangeAspect="1"/>
+            </wp:cNvGraphicFramePr>
             <a:graphic xmlns:a="http://schemas.openxmlformats.org/drawingml/2006/main">
               <a:graphicData uri="http://schemas.openxmlformats.org/drawingml/2006/picture">
                 <pic:pic xmlns:pic="http://schemas.openxmlformats.org/drawingml/2006/picture">
                   <pic:nvPicPr>
-                    <pic:cNvPr id="0" name="image1.jpg"/>
-                    <pic:cNvPicPr preferRelativeResize="0"/>
+                    <pic:cNvPr id="1948813374" name="Picture 4" descr="A screenshot of a computer program&#10;&#10;Description automatically generated"/>
+                    <pic:cNvPicPr/>
                   </pic:nvPicPr>
                   <pic:blipFill>
-                    <a:blip r:embed="rId7"/>
-                    <a:srcRect/>
+                    <a:blip r:embed="rId10">
+                      <a:extLst>
+                        <a:ext uri="{28A0092B-C50C-407E-A947-70E740481C1C}">
+                          <a14:useLocalDpi xmlns:a14="http://schemas.microsoft.com/office/drawing/2010/main" val="0"/>
+                        </a:ext>
+                      </a:extLst>
+                    </a:blip>
                     <a:stretch>
                       <a:fillRect/>
                     </a:stretch>
@@ -510,17 +1889,22 @@
                   <pic:spPr>
                     <a:xfrm>
                       <a:off x="0" y="0"/>
-                      <a:ext cx="5943600" cy="317500"/>
+                      <a:ext cx="5943600" cy="1296000"/>
                     </a:xfrm>
                     <a:prstGeom prst="rect">
                       <a:avLst/>
                     </a:prstGeom>
-                    <a:ln/>
                   </pic:spPr>
                 </pic:pic>
               </a:graphicData>
             </a:graphic>
-          </wp:inline>
+            <wp14:sizeRelH relativeFrom="margin">
+              <wp14:pctWidth>0</wp14:pctWidth>
+            </wp14:sizeRelH>
+            <wp14:sizeRelV relativeFrom="margin">
+              <wp14:pctHeight>0</wp14:pctHeight>
+            </wp14:sizeRelV>
+          </wp:anchor>
         </w:drawing>
       </w:r>
     </w:p>
@@ -562,18 +1946,154 @@
     </w:p>
     <w:p>
       <w:pPr>
+        <w:pStyle w:val="ListParagraph"/>
+        <w:rPr>
+          <w:lang w:val="el-GR"/>
+        </w:rPr>
+      </w:pPr>
+    </w:p>
+    <w:p>
+      <w:pPr>
+        <w:ind w:left="360"/>
+        <w:rPr>
+          <w:lang w:val="el-GR"/>
+        </w:rPr>
+      </w:pPr>
+      <w:r>
+        <w:rPr>
+          <w:lang w:val="el-GR"/>
+        </w:rPr>
+        <w:t xml:space="preserve">Η ανάγνωση του πίνακα </w:t>
+      </w:r>
+      <w:r>
+        <w:rPr>
+          <w:lang w:val="en-US"/>
+        </w:rPr>
+        <w:t>Ratings</w:t>
+      </w:r>
+      <w:r>
+        <w:rPr>
+          <w:lang w:val="el-GR"/>
+        </w:rPr>
+        <w:t xml:space="preserve"> </w:t>
+      </w:r>
+      <w:r>
+        <w:rPr>
+          <w:lang w:val="el-GR"/>
+        </w:rPr>
+        <w:t>γίνεται με  χρήση του ευρετηρίου κάλυψης</w:t>
+      </w:r>
+      <w:r>
+        <w:rPr>
+          <w:lang w:val="el-GR"/>
+        </w:rPr>
+        <w:t xml:space="preserve"> </w:t>
+      </w:r>
+      <w:r>
+        <w:rPr>
+          <w:lang w:val="el-GR"/>
+        </w:rPr>
+        <w:t>το οποίο περιέχει</w:t>
+      </w:r>
+      <w:r>
+        <w:rPr>
+          <w:lang w:val="el-GR"/>
+        </w:rPr>
+        <w:t xml:space="preserve"> </w:t>
+      </w:r>
+      <w:r>
+        <w:rPr>
+          <w:lang w:val="el-GR"/>
+        </w:rPr>
+        <w:t xml:space="preserve">το </w:t>
+      </w:r>
+      <w:r>
+        <w:rPr>
+          <w:b/>
+          <w:bCs/>
+          <w:lang w:val="en-US"/>
+        </w:rPr>
+        <w:t>movie</w:t>
+      </w:r>
+      <w:r>
+        <w:rPr>
+          <w:b/>
+          <w:bCs/>
+          <w:lang w:val="el-GR"/>
+        </w:rPr>
+        <w:t>_</w:t>
+      </w:r>
+      <w:r>
+        <w:rPr>
+          <w:b/>
+          <w:bCs/>
+          <w:lang w:val="en-US"/>
+        </w:rPr>
+        <w:t>Id</w:t>
+      </w:r>
+      <w:r>
+        <w:rPr>
+          <w:b/>
+          <w:bCs/>
+          <w:lang w:val="el-GR"/>
+        </w:rPr>
+        <w:t xml:space="preserve"> </w:t>
+      </w:r>
+      <w:r>
+        <w:rPr>
+          <w:lang w:val="el-GR"/>
+        </w:rPr>
+        <w:t xml:space="preserve">και το </w:t>
+      </w:r>
+      <w:r>
+        <w:rPr>
+          <w:b/>
+          <w:bCs/>
+          <w:lang w:val="en-US"/>
+        </w:rPr>
+        <w:t>rating</w:t>
+      </w:r>
+      <w:r>
+        <w:rPr>
+          <w:lang w:val="el-GR"/>
+        </w:rPr>
+        <w:t xml:space="preserve"> </w:t>
+      </w:r>
+      <w:r>
+        <w:rPr>
+          <w:lang w:val="el-GR"/>
+        </w:rPr>
+        <w:t>το οποίο χρησιμοποιείται εξ ολοκλήρου στην προσωρινή όψη</w:t>
+      </w:r>
+      <w:r>
+        <w:rPr>
+          <w:lang w:val="el-GR"/>
+        </w:rPr>
+        <w:t xml:space="preserve">. </w:t>
+      </w:r>
+      <w:r>
+        <w:rPr>
+          <w:lang w:val="el-GR"/>
+        </w:rPr>
+        <w:t>Για αυτό πιθανότατα και  καταλαμβάνει μεγαλύτερο ποσοστό του συνολικού κόστους εκτέλεσης.</w:t>
+      </w:r>
+    </w:p>
+    <w:p>
+      <w:pPr>
+        <w:rPr>
+          <w:lang w:val="en-US"/>
+        </w:rPr>
+      </w:pPr>
+    </w:p>
+    <w:p>
+      <w:pPr>
         <w:pStyle w:val="Heading3"/>
         <w:jc w:val="left"/>
       </w:pPr>
       <w:bookmarkStart w:id="5" w:name="_hzmi7sc0h0v" w:colFirst="0" w:colLast="0"/>
       <w:bookmarkEnd w:id="5"/>
-      <w:proofErr w:type="spellStart"/>
-      <w:r>
-        <w:t>Ερώτημ</w:t>
-      </w:r>
-      <w:proofErr w:type="spellEnd"/>
-      <w:r>
-        <w:t>α D</w:t>
+      <w:r>
+        <w:t>Ερώτημα D</w:t>
       </w:r>
     </w:p>
     <w:p>
@@ -682,6 +2202,7 @@
       <w:pPr>
         <w:shd w:val="clear" w:color="auto" w:fill="FFFFFE"/>
         <w:spacing w:line="240" w:lineRule="atLeast"/>
+        <w:ind w:left="720"/>
         <w:jc w:val="left"/>
         <w:rPr>
           <w:rFonts w:ascii="Consolas" w:eastAsia="Times New Roman" w:hAnsi="Consolas" w:cs="Times New Roman"/>
@@ -736,6 +2257,7 @@
       <w:pPr>
         <w:shd w:val="clear" w:color="auto" w:fill="FFFFFE"/>
         <w:spacing w:line="240" w:lineRule="atLeast"/>
+        <w:ind w:left="720"/>
         <w:jc w:val="left"/>
         <w:rPr>
           <w:rFonts w:ascii="Consolas" w:eastAsia="Times New Roman" w:hAnsi="Consolas" w:cs="Times New Roman"/>
@@ -753,7 +2275,6 @@
           <w:szCs w:val="18"/>
           <w:lang w:val="en-US"/>
         </w:rPr>
-        <w:lastRenderedPageBreak/>
         <w:t>ADD</w:t>
       </w:r>
       <w:r>
@@ -764,29 +2285,7 @@
           <w:szCs w:val="18"/>
           <w:lang w:val="en-US"/>
         </w:rPr>
-        <w:t xml:space="preserve"> </w:t>
-      </w:r>
-      <w:proofErr w:type="spellStart"/>
-      <w:r>
-        <w:rPr>
-          <w:rFonts w:ascii="Consolas" w:eastAsia="Times New Roman" w:hAnsi="Consolas" w:cs="Times New Roman"/>
-          <w:color w:val="212121"/>
-          <w:sz w:val="18"/>
-          <w:szCs w:val="18"/>
-          <w:lang w:val="en-US"/>
-        </w:rPr>
-        <w:t>AVG_Rating</w:t>
-      </w:r>
-      <w:proofErr w:type="spellEnd"/>
-      <w:r>
-        <w:rPr>
-          <w:rFonts w:ascii="Consolas" w:eastAsia="Times New Roman" w:hAnsi="Consolas" w:cs="Times New Roman"/>
-          <w:color w:val="212121"/>
-          <w:sz w:val="18"/>
-          <w:szCs w:val="18"/>
-          <w:lang w:val="en-US"/>
-        </w:rPr>
-        <w:t xml:space="preserve"> </w:t>
+        <w:t xml:space="preserve"> AVG_Rating </w:t>
       </w:r>
       <w:r>
         <w:rPr>
@@ -898,6 +2397,7 @@
       <w:pPr>
         <w:shd w:val="clear" w:color="auto" w:fill="FFFFFE"/>
         <w:spacing w:line="240" w:lineRule="atLeast"/>
+        <w:ind w:firstLine="720"/>
         <w:jc w:val="left"/>
         <w:rPr>
           <w:rFonts w:ascii="Consolas" w:eastAsia="Times New Roman" w:hAnsi="Consolas" w:cs="Times New Roman"/>
@@ -942,6 +2442,7 @@
       <w:pPr>
         <w:shd w:val="clear" w:color="auto" w:fill="FFFFFE"/>
         <w:spacing w:line="240" w:lineRule="atLeast"/>
+        <w:ind w:left="720"/>
         <w:jc w:val="left"/>
         <w:rPr>
           <w:rFonts w:ascii="Consolas" w:eastAsia="Times New Roman" w:hAnsi="Consolas" w:cs="Times New Roman"/>
@@ -959,6 +2460,7 @@
           <w:szCs w:val="18"/>
           <w:lang w:val="en-US"/>
         </w:rPr>
+        <w:lastRenderedPageBreak/>
         <w:t>(</w:t>
       </w:r>
     </w:p>
@@ -966,6 +2468,7 @@
       <w:pPr>
         <w:shd w:val="clear" w:color="auto" w:fill="FFFFFE"/>
         <w:spacing w:line="240" w:lineRule="atLeast"/>
+        <w:ind w:left="720"/>
         <w:jc w:val="left"/>
         <w:rPr>
           <w:rFonts w:ascii="Consolas" w:eastAsia="Times New Roman" w:hAnsi="Consolas" w:cs="Times New Roman"/>
@@ -1023,29 +2526,7 @@
           <w:szCs w:val="18"/>
           <w:lang w:val="en-US"/>
         </w:rPr>
-        <w:t>(</w:t>
-      </w:r>
-      <w:proofErr w:type="spellStart"/>
-      <w:r>
-        <w:rPr>
-          <w:rFonts w:ascii="Consolas" w:eastAsia="Times New Roman" w:hAnsi="Consolas" w:cs="Times New Roman"/>
-          <w:color w:val="212121"/>
-          <w:sz w:val="18"/>
-          <w:szCs w:val="18"/>
-          <w:lang w:val="en-US"/>
-        </w:rPr>
-        <w:t>r.rating</w:t>
-      </w:r>
-      <w:proofErr w:type="spellEnd"/>
-      <w:r>
-        <w:rPr>
-          <w:rFonts w:ascii="Consolas" w:eastAsia="Times New Roman" w:hAnsi="Consolas" w:cs="Times New Roman"/>
-          <w:color w:val="212121"/>
-          <w:sz w:val="18"/>
-          <w:szCs w:val="18"/>
-          <w:lang w:val="en-US"/>
-        </w:rPr>
-        <w:t xml:space="preserve">) </w:t>
+        <w:t xml:space="preserve">(r.rating) </w:t>
       </w:r>
       <w:r>
         <w:rPr>
@@ -1072,6 +2553,7 @@
       <w:pPr>
         <w:shd w:val="clear" w:color="auto" w:fill="FFFFFE"/>
         <w:spacing w:line="240" w:lineRule="atLeast"/>
+        <w:ind w:left="720"/>
         <w:jc w:val="left"/>
         <w:rPr>
           <w:rFonts w:ascii="Consolas" w:eastAsia="Times New Roman" w:hAnsi="Consolas" w:cs="Times New Roman"/>
@@ -1116,6 +2598,7 @@
       <w:pPr>
         <w:shd w:val="clear" w:color="auto" w:fill="FFFFFE"/>
         <w:spacing w:line="240" w:lineRule="atLeast"/>
+        <w:ind w:left="720"/>
         <w:jc w:val="left"/>
         <w:rPr>
           <w:rFonts w:ascii="Consolas" w:eastAsia="Times New Roman" w:hAnsi="Consolas" w:cs="Times New Roman"/>
@@ -1193,25 +2676,14 @@
           <w:szCs w:val="18"/>
           <w:lang w:val="en-US"/>
         </w:rPr>
-        <w:t xml:space="preserve"> </w:t>
-      </w:r>
-      <w:proofErr w:type="spellStart"/>
-      <w:r>
-        <w:rPr>
-          <w:rFonts w:ascii="Consolas" w:eastAsia="Times New Roman" w:hAnsi="Consolas" w:cs="Times New Roman"/>
-          <w:color w:val="212121"/>
-          <w:sz w:val="18"/>
-          <w:szCs w:val="18"/>
-          <w:lang w:val="en-US"/>
-        </w:rPr>
-        <w:t>r.movie_id</w:t>
-      </w:r>
-      <w:proofErr w:type="spellEnd"/>
+        <w:t xml:space="preserve"> r.movie_id</w:t>
+      </w:r>
     </w:p>
     <w:p>
       <w:pPr>
         <w:shd w:val="clear" w:color="auto" w:fill="FFFFFE"/>
         <w:spacing w:line="240" w:lineRule="atLeast"/>
+        <w:ind w:left="720"/>
         <w:jc w:val="left"/>
         <w:rPr>
           <w:rFonts w:ascii="Consolas" w:eastAsia="Times New Roman" w:hAnsi="Consolas" w:cs="Times New Roman"/>
@@ -1256,6 +2728,7 @@
       <w:pPr>
         <w:shd w:val="clear" w:color="auto" w:fill="FFFFFE"/>
         <w:spacing w:line="240" w:lineRule="atLeast"/>
+        <w:ind w:left="720"/>
         <w:jc w:val="left"/>
         <w:rPr>
           <w:rFonts w:ascii="Consolas" w:eastAsia="Times New Roman" w:hAnsi="Consolas" w:cs="Times New Roman"/>
@@ -1280,6 +2753,7 @@
       <w:pPr>
         <w:shd w:val="clear" w:color="auto" w:fill="FFFFFE"/>
         <w:spacing w:line="240" w:lineRule="atLeast"/>
+        <w:ind w:left="720"/>
         <w:jc w:val="left"/>
         <w:rPr>
           <w:rFonts w:ascii="Consolas" w:eastAsia="Times New Roman" w:hAnsi="Consolas" w:cs="Times New Roman"/>
@@ -1294,6 +2768,7 @@
       <w:pPr>
         <w:shd w:val="clear" w:color="auto" w:fill="FFFFFE"/>
         <w:spacing w:line="240" w:lineRule="atLeast"/>
+        <w:ind w:left="720"/>
         <w:jc w:val="left"/>
         <w:rPr>
           <w:rFonts w:ascii="Consolas" w:eastAsia="Times New Roman" w:hAnsi="Consolas" w:cs="Times New Roman"/>
@@ -1328,6 +2803,7 @@
       <w:pPr>
         <w:shd w:val="clear" w:color="auto" w:fill="FFFFFE"/>
         <w:spacing w:line="240" w:lineRule="atLeast"/>
+        <w:ind w:left="720"/>
         <w:jc w:val="left"/>
         <w:rPr>
           <w:rFonts w:ascii="Consolas" w:eastAsia="Times New Roman" w:hAnsi="Consolas" w:cs="Times New Roman"/>
@@ -1355,29 +2831,7 @@
           <w:szCs w:val="18"/>
           <w:lang w:val="en-US"/>
         </w:rPr>
-        <w:t xml:space="preserve"> </w:t>
-      </w:r>
-      <w:proofErr w:type="spellStart"/>
-      <w:r>
-        <w:rPr>
-          <w:rFonts w:ascii="Consolas" w:eastAsia="Times New Roman" w:hAnsi="Consolas" w:cs="Times New Roman"/>
-          <w:color w:val="212121"/>
-          <w:sz w:val="18"/>
-          <w:szCs w:val="18"/>
-          <w:lang w:val="en-US"/>
-        </w:rPr>
-        <w:t>AVG_Rating</w:t>
-      </w:r>
-      <w:proofErr w:type="spellEnd"/>
-      <w:r>
-        <w:rPr>
-          <w:rFonts w:ascii="Consolas" w:eastAsia="Times New Roman" w:hAnsi="Consolas" w:cs="Times New Roman"/>
-          <w:color w:val="212121"/>
-          <w:sz w:val="18"/>
-          <w:szCs w:val="18"/>
-          <w:lang w:val="en-US"/>
-        </w:rPr>
-        <w:t xml:space="preserve"> </w:t>
+        <w:t xml:space="preserve"> AVG_Rating </w:t>
       </w:r>
       <w:r>
         <w:rPr>
@@ -1404,6 +2858,7 @@
       <w:pPr>
         <w:shd w:val="clear" w:color="auto" w:fill="FFFFFE"/>
         <w:spacing w:line="240" w:lineRule="atLeast"/>
+        <w:ind w:left="720"/>
         <w:jc w:val="left"/>
         <w:rPr>
           <w:rFonts w:ascii="Consolas" w:eastAsia="Times New Roman" w:hAnsi="Consolas" w:cs="Times New Roman"/>
@@ -1428,6 +2883,7 @@
       <w:pPr>
         <w:shd w:val="clear" w:color="auto" w:fill="FFFFFE"/>
         <w:spacing w:line="240" w:lineRule="atLeast"/>
+        <w:ind w:left="720"/>
         <w:jc w:val="left"/>
         <w:rPr>
           <w:rFonts w:ascii="Consolas" w:eastAsia="Times New Roman" w:hAnsi="Consolas" w:cs="Times New Roman"/>
@@ -1472,6 +2928,7 @@
       <w:pPr>
         <w:shd w:val="clear" w:color="auto" w:fill="FFFFFE"/>
         <w:spacing w:line="240" w:lineRule="atLeast"/>
+        <w:ind w:left="720"/>
         <w:jc w:val="left"/>
         <w:rPr>
           <w:rFonts w:ascii="Consolas" w:eastAsia="Times New Roman" w:hAnsi="Consolas" w:cs="Times New Roman"/>
@@ -1516,6 +2973,7 @@
       <w:pPr>
         <w:shd w:val="clear" w:color="auto" w:fill="FFFFFE"/>
         <w:spacing w:line="240" w:lineRule="atLeast"/>
+        <w:ind w:left="720"/>
         <w:jc w:val="left"/>
         <w:rPr>
           <w:rFonts w:ascii="Consolas" w:eastAsia="Times New Roman" w:hAnsi="Consolas" w:cs="Times New Roman"/>
@@ -1580,6 +3038,7 @@
       <w:pPr>
         <w:shd w:val="clear" w:color="auto" w:fill="FFFFFE"/>
         <w:spacing w:line="240" w:lineRule="atLeast"/>
+        <w:ind w:left="720"/>
         <w:jc w:val="left"/>
         <w:rPr>
           <w:rFonts w:ascii="Consolas" w:eastAsia="Times New Roman" w:hAnsi="Consolas" w:cs="Times New Roman"/>
@@ -1739,6 +3198,7 @@
       <w:pPr>
         <w:shd w:val="clear" w:color="auto" w:fill="FFFFFE"/>
         <w:spacing w:line="240" w:lineRule="atLeast"/>
+        <w:ind w:left="720"/>
         <w:jc w:val="left"/>
         <w:rPr>
           <w:rFonts w:ascii="Consolas" w:eastAsia="Times New Roman" w:hAnsi="Consolas" w:cs="Times New Roman"/>
@@ -1788,7 +3248,6 @@
         </w:rPr>
         <w:t xml:space="preserve"> </w:t>
       </w:r>
-      <w:proofErr w:type="spellStart"/>
       <w:r>
         <w:rPr>
           <w:rFonts w:ascii="Consolas" w:eastAsia="Times New Roman" w:hAnsi="Consolas" w:cs="Times New Roman"/>
@@ -1799,7 +3258,6 @@
         </w:rPr>
         <w:t>re_calc_avg_rating</w:t>
       </w:r>
-      <w:proofErr w:type="spellEnd"/>
       <w:r>
         <w:rPr>
           <w:rFonts w:ascii="Consolas" w:eastAsia="Times New Roman" w:hAnsi="Consolas" w:cs="Times New Roman"/>
@@ -1835,6 +3293,7 @@
       <w:pPr>
         <w:shd w:val="clear" w:color="auto" w:fill="FFFFFE"/>
         <w:spacing w:line="240" w:lineRule="atLeast"/>
+        <w:ind w:left="720"/>
         <w:jc w:val="left"/>
         <w:rPr>
           <w:rFonts w:ascii="Consolas" w:eastAsia="Times New Roman" w:hAnsi="Consolas" w:cs="Times New Roman"/>
@@ -1879,6 +3338,7 @@
       <w:pPr>
         <w:shd w:val="clear" w:color="auto" w:fill="FFFFFE"/>
         <w:spacing w:line="240" w:lineRule="atLeast"/>
+        <w:ind w:left="720"/>
         <w:jc w:val="left"/>
         <w:rPr>
           <w:rFonts w:ascii="Consolas" w:eastAsia="Times New Roman" w:hAnsi="Consolas" w:cs="Times New Roman"/>
@@ -1923,6 +3383,7 @@
       <w:pPr>
         <w:shd w:val="clear" w:color="auto" w:fill="FFFFFE"/>
         <w:spacing w:line="240" w:lineRule="atLeast"/>
+        <w:ind w:left="720"/>
         <w:jc w:val="left"/>
         <w:rPr>
           <w:rFonts w:ascii="Consolas" w:eastAsia="Times New Roman" w:hAnsi="Consolas" w:cs="Times New Roman"/>
@@ -1967,6 +3428,7 @@
       <w:pPr>
         <w:shd w:val="clear" w:color="auto" w:fill="FFFFFE"/>
         <w:spacing w:line="240" w:lineRule="atLeast"/>
+        <w:ind w:left="720"/>
         <w:jc w:val="left"/>
         <w:rPr>
           <w:rFonts w:ascii="Consolas" w:eastAsia="Times New Roman" w:hAnsi="Consolas" w:cs="Times New Roman"/>
@@ -2004,29 +3466,7 @@
           <w:szCs w:val="18"/>
           <w:lang w:val="en-US"/>
         </w:rPr>
-        <w:t xml:space="preserve"> </w:t>
-      </w:r>
-      <w:proofErr w:type="spellStart"/>
-      <w:r>
-        <w:rPr>
-          <w:rFonts w:ascii="Consolas" w:eastAsia="Times New Roman" w:hAnsi="Consolas" w:cs="Times New Roman"/>
-          <w:color w:val="212121"/>
-          <w:sz w:val="18"/>
-          <w:szCs w:val="18"/>
-          <w:lang w:val="en-US"/>
-        </w:rPr>
-        <w:t>AVG_Rating</w:t>
-      </w:r>
-      <w:proofErr w:type="spellEnd"/>
-      <w:r>
-        <w:rPr>
-          <w:rFonts w:ascii="Consolas" w:eastAsia="Times New Roman" w:hAnsi="Consolas" w:cs="Times New Roman"/>
-          <w:color w:val="212121"/>
-          <w:sz w:val="18"/>
-          <w:szCs w:val="18"/>
-          <w:lang w:val="en-US"/>
-        </w:rPr>
-        <w:t xml:space="preserve"> </w:t>
+        <w:t xml:space="preserve"> AVG_Rating </w:t>
       </w:r>
       <w:r>
         <w:rPr>
@@ -2043,6 +3483,7 @@
       <w:pPr>
         <w:shd w:val="clear" w:color="auto" w:fill="FFFFFE"/>
         <w:spacing w:line="240" w:lineRule="atLeast"/>
+        <w:ind w:left="720"/>
         <w:jc w:val="left"/>
         <w:rPr>
           <w:rFonts w:ascii="Consolas" w:eastAsia="Times New Roman" w:hAnsi="Consolas" w:cs="Times New Roman"/>
@@ -2067,6 +3508,7 @@
       <w:pPr>
         <w:shd w:val="clear" w:color="auto" w:fill="FFFFFE"/>
         <w:spacing w:line="240" w:lineRule="atLeast"/>
+        <w:ind w:left="720"/>
         <w:jc w:val="left"/>
         <w:rPr>
           <w:rFonts w:ascii="Consolas" w:eastAsia="Times New Roman" w:hAnsi="Consolas" w:cs="Times New Roman"/>
@@ -2124,35 +3566,14 @@
           <w:szCs w:val="18"/>
           <w:lang w:val="en-US"/>
         </w:rPr>
-        <w:t>(</w:t>
-      </w:r>
-      <w:proofErr w:type="spellStart"/>
-      <w:r>
-        <w:rPr>
-          <w:rFonts w:ascii="Consolas" w:eastAsia="Times New Roman" w:hAnsi="Consolas" w:cs="Times New Roman"/>
-          <w:color w:val="212121"/>
-          <w:sz w:val="18"/>
-          <w:szCs w:val="18"/>
-          <w:lang w:val="en-US"/>
-        </w:rPr>
-        <w:t>r.rating</w:t>
-      </w:r>
-      <w:proofErr w:type="spellEnd"/>
-      <w:r>
-        <w:rPr>
-          <w:rFonts w:ascii="Consolas" w:eastAsia="Times New Roman" w:hAnsi="Consolas" w:cs="Times New Roman"/>
-          <w:color w:val="212121"/>
-          <w:sz w:val="18"/>
-          <w:szCs w:val="18"/>
-          <w:lang w:val="en-US"/>
-        </w:rPr>
-        <w:t>)</w:t>
+        <w:t>(r.rating)</w:t>
       </w:r>
     </w:p>
     <w:p>
       <w:pPr>
         <w:shd w:val="clear" w:color="auto" w:fill="FFFFFE"/>
         <w:spacing w:line="240" w:lineRule="atLeast"/>
+        <w:ind w:left="720"/>
         <w:jc w:val="left"/>
         <w:rPr>
           <w:rFonts w:ascii="Consolas" w:eastAsia="Times New Roman" w:hAnsi="Consolas" w:cs="Times New Roman"/>
@@ -2197,6 +3618,7 @@
       <w:pPr>
         <w:shd w:val="clear" w:color="auto" w:fill="FFFFFE"/>
         <w:spacing w:line="240" w:lineRule="atLeast"/>
+        <w:ind w:left="720"/>
         <w:jc w:val="left"/>
         <w:rPr>
           <w:rFonts w:ascii="Consolas" w:eastAsia="Times New Roman" w:hAnsi="Consolas" w:cs="Times New Roman"/>
@@ -2234,29 +3656,7 @@
           <w:szCs w:val="18"/>
           <w:lang w:val="en-US"/>
         </w:rPr>
-        <w:t xml:space="preserve"> </w:t>
-      </w:r>
-      <w:proofErr w:type="spellStart"/>
-      <w:r>
-        <w:rPr>
-          <w:rFonts w:ascii="Consolas" w:eastAsia="Times New Roman" w:hAnsi="Consolas" w:cs="Times New Roman"/>
-          <w:color w:val="212121"/>
-          <w:sz w:val="18"/>
-          <w:szCs w:val="18"/>
-          <w:lang w:val="en-US"/>
-        </w:rPr>
-        <w:t>r.movie_id</w:t>
-      </w:r>
-      <w:proofErr w:type="spellEnd"/>
-      <w:r>
-        <w:rPr>
-          <w:rFonts w:ascii="Consolas" w:eastAsia="Times New Roman" w:hAnsi="Consolas" w:cs="Times New Roman"/>
-          <w:color w:val="212121"/>
-          <w:sz w:val="18"/>
-          <w:szCs w:val="18"/>
-          <w:lang w:val="en-US"/>
-        </w:rPr>
-        <w:t xml:space="preserve"> </w:t>
+        <w:t xml:space="preserve"> r.movie_id </w:t>
       </w:r>
       <w:r>
         <w:rPr>
@@ -2276,25 +3676,14 @@
           <w:szCs w:val="18"/>
           <w:lang w:val="en-US"/>
         </w:rPr>
-        <w:t xml:space="preserve"> </w:t>
-      </w:r>
-      <w:proofErr w:type="spellStart"/>
-      <w:r>
-        <w:rPr>
-          <w:rFonts w:ascii="Consolas" w:eastAsia="Times New Roman" w:hAnsi="Consolas" w:cs="Times New Roman"/>
-          <w:color w:val="212121"/>
-          <w:sz w:val="18"/>
-          <w:szCs w:val="18"/>
-          <w:lang w:val="en-US"/>
-        </w:rPr>
-        <w:t>inserted.movie_id</w:t>
-      </w:r>
-      <w:proofErr w:type="spellEnd"/>
+        <w:t xml:space="preserve"> inserted.movie_id</w:t>
+      </w:r>
     </w:p>
     <w:p>
       <w:pPr>
         <w:shd w:val="clear" w:color="auto" w:fill="FFFFFE"/>
         <w:spacing w:line="240" w:lineRule="atLeast"/>
+        <w:ind w:left="720"/>
         <w:jc w:val="left"/>
         <w:rPr>
           <w:rFonts w:ascii="Consolas" w:eastAsia="Times New Roman" w:hAnsi="Consolas" w:cs="Times New Roman"/>
@@ -2319,6 +3708,7 @@
       <w:pPr>
         <w:shd w:val="clear" w:color="auto" w:fill="FFFFFE"/>
         <w:spacing w:line="240" w:lineRule="atLeast"/>
+        <w:ind w:left="720"/>
         <w:jc w:val="left"/>
         <w:rPr>
           <w:rFonts w:ascii="Consolas" w:eastAsia="Times New Roman" w:hAnsi="Consolas" w:cs="Times New Roman"/>
@@ -2363,6 +3753,7 @@
       <w:pPr>
         <w:shd w:val="clear" w:color="auto" w:fill="FFFFFE"/>
         <w:spacing w:line="240" w:lineRule="atLeast"/>
+        <w:ind w:left="720"/>
         <w:jc w:val="left"/>
         <w:rPr>
           <w:rFonts w:ascii="Consolas" w:eastAsia="Times New Roman" w:hAnsi="Consolas" w:cs="Times New Roman"/>
@@ -2440,35 +3831,14 @@
           <w:szCs w:val="18"/>
           <w:lang w:val="en-US"/>
         </w:rPr>
-        <w:t xml:space="preserve"> </w:t>
-      </w:r>
-      <w:proofErr w:type="spellStart"/>
-      <w:r>
-        <w:rPr>
-          <w:rFonts w:ascii="Consolas" w:eastAsia="Times New Roman" w:hAnsi="Consolas" w:cs="Times New Roman"/>
-          <w:color w:val="212121"/>
-          <w:sz w:val="18"/>
-          <w:szCs w:val="18"/>
-          <w:lang w:val="en-US"/>
-        </w:rPr>
-        <w:t>inserted.movie_id</w:t>
-      </w:r>
-      <w:proofErr w:type="spellEnd"/>
-      <w:r>
-        <w:rPr>
-          <w:rFonts w:ascii="Consolas" w:eastAsia="Times New Roman" w:hAnsi="Consolas" w:cs="Times New Roman"/>
-          <w:color w:val="212121"/>
-          <w:sz w:val="18"/>
-          <w:szCs w:val="18"/>
-          <w:lang w:val="en-US"/>
-        </w:rPr>
-        <w:t>;</w:t>
+        <w:t xml:space="preserve"> inserted.movie_id;</w:t>
       </w:r>
     </w:p>
     <w:p>
       <w:pPr>
         <w:shd w:val="clear" w:color="auto" w:fill="FFFFFE"/>
         <w:spacing w:line="240" w:lineRule="atLeast"/>
+        <w:ind w:left="720"/>
         <w:jc w:val="left"/>
         <w:rPr>
           <w:rFonts w:ascii="Consolas" w:eastAsia="Times New Roman" w:hAnsi="Consolas" w:cs="Times New Roman"/>
@@ -2543,14 +3913,38 @@
       <w:pPr>
         <w:ind w:left="720"/>
         <w:rPr>
-          <w:lang w:val="en-US"/>
-        </w:rPr>
-      </w:pPr>
-      <w:r>
-        <w:rPr>
-          <w:lang w:val="en-US"/>
-        </w:rPr>
-        <w:t>Requires previous parts</w:t>
+          <w:lang w:val="el-GR"/>
+        </w:rPr>
+      </w:pPr>
+      <w:r>
+        <w:rPr>
+          <w:lang w:val="en-US"/>
+        </w:rPr>
+        <w:t>Requires</w:t>
+      </w:r>
+      <w:r>
+        <w:rPr>
+          <w:lang w:val="el-GR"/>
+        </w:rPr>
+        <w:t xml:space="preserve"> </w:t>
+      </w:r>
+      <w:r>
+        <w:rPr>
+          <w:lang w:val="en-US"/>
+        </w:rPr>
+        <w:t>previous</w:t>
+      </w:r>
+      <w:r>
+        <w:rPr>
+          <w:lang w:val="el-GR"/>
+        </w:rPr>
+        <w:t xml:space="preserve"> </w:t>
+      </w:r>
+      <w:r>
+        <w:rPr>
+          <w:lang w:val="en-US"/>
+        </w:rPr>
+        <w:t>parts</w:t>
       </w:r>
     </w:p>
     <w:p>
@@ -2558,7 +3952,7 @@
         <w:pStyle w:val="Heading3"/>
         <w:jc w:val="left"/>
         <w:rPr>
-          <w:lang w:val="en-US"/>
+          <w:lang w:val="el-GR"/>
         </w:rPr>
       </w:pPr>
       <w:bookmarkStart w:id="6" w:name="_c18zbhqgusmj" w:colFirst="0" w:colLast="0"/>
@@ -2571,7 +3965,7 @@
       </w:r>
       <w:r>
         <w:rPr>
-          <w:lang w:val="en-US"/>
+          <w:lang w:val="el-GR"/>
         </w:rPr>
         <w:t xml:space="preserve"> </w:t>
       </w:r>
@@ -2585,7 +3979,7 @@
     <w:p>
       <w:pPr>
         <w:rPr>
-          <w:lang w:val="en-US"/>
+          <w:lang w:val="el-GR"/>
         </w:rPr>
       </w:pPr>
       <w:r>
@@ -2625,7 +4019,7 @@
     <w:p>
       <w:pPr>
         <w:rPr>
-          <w:lang w:val="en-US"/>
+          <w:lang w:val="el-GR"/>
         </w:rPr>
       </w:pPr>
     </w:p>
@@ -2640,103 +4034,57 @@
         <w:rPr>
           <w:lang w:val="el-GR"/>
         </w:rPr>
+        <w:t>Μπορούμε να προσθέσουμε στον πίνακα movie ένα ακόμα column όπου θα περιέχει το count των ratings του (με όνομα CountR), το οποίο για την Ariel, με id = 2, θα ήταν 107. Όποτε θα προσθέταμε ένα νέο rating, θα ενημερώναμε το AV</w:t>
+      </w:r>
+      <w:r>
+        <w:rPr>
+          <w:lang w:val="en-US"/>
+        </w:rPr>
+        <w:t>G</w:t>
+      </w:r>
+      <w:r>
+        <w:rPr>
+          <w:lang w:val="el-GR"/>
+        </w:rPr>
+        <w:t>_Rating με τον παρακάτω τύπο:</w:t>
+      </w:r>
+    </w:p>
+    <w:p>
+      <w:pPr>
+        <w:rPr>
+          <w:lang w:val="en-US"/>
+        </w:rPr>
+      </w:pPr>
+      <w:r>
+        <w:rPr>
+          <w:lang w:val="en-US"/>
+        </w:rPr>
+        <w:t>(CountR * AVG_Rating + inserted.rating) / (CountR + 1)</w:t>
+      </w:r>
+    </w:p>
+    <w:p>
+      <w:pPr>
+        <w:rPr>
+          <w:lang w:val="el-GR"/>
+        </w:rPr>
+      </w:pPr>
+      <w:r>
+        <w:rPr>
+          <w:lang w:val="el-GR"/>
+        </w:rPr>
+        <w:t xml:space="preserve">Με αυτόν τον τύπο, μπορούμε να ξαναβρούμε τον μέσο όρο χωρίς να χρειαστεί να απευθυνθούμε στις προηγούμενες εγγραφές του Rating. Στο τέλος αυξάνεται και το CountR κατά 1, για να μπορεί </w:t>
+      </w:r>
+      <w:r>
+        <w:rPr>
+          <w:lang w:val="el-GR"/>
+        </w:rPr>
         <w:lastRenderedPageBreak/>
-        <w:t>Μπορούμε να προσθέσουμε στον πίνακα movie ένα ακόμα column όπου θα περιέχει το count των ratings του (με όνομα CountR), το οποίο για την Ariel, με id = 2, θα ήταν 107.</w:t>
-      </w:r>
-      <w:r>
-        <w:rPr>
-          <w:lang w:val="el-GR"/>
-        </w:rPr>
-        <w:t xml:space="preserve"> </w:t>
-      </w:r>
-      <w:r>
-        <w:rPr>
-          <w:lang w:val="el-GR"/>
-        </w:rPr>
-        <w:t>Όποτε θα προσθέταμε ένα νέο rating, θα ενημερώναμε το AGV_Rating με τον παρακάτω τύπο:</w:t>
-      </w:r>
-    </w:p>
-    <w:p>
-      <w:pPr>
-        <w:rPr>
-          <w:lang w:val="en-US"/>
-        </w:rPr>
-      </w:pPr>
-      <w:r>
-        <w:rPr>
-          <w:lang w:val="en-US"/>
-        </w:rPr>
-        <w:t xml:space="preserve">(CountR * </w:t>
-      </w:r>
-      <w:proofErr w:type="spellStart"/>
-      <w:r>
-        <w:rPr>
-          <w:lang w:val="en-US"/>
-        </w:rPr>
-        <w:t>AVG_Rating</w:t>
-      </w:r>
-      <w:proofErr w:type="spellEnd"/>
-      <w:r>
-        <w:rPr>
-          <w:lang w:val="en-US"/>
-        </w:rPr>
-        <w:t xml:space="preserve"> + </w:t>
-      </w:r>
-      <w:proofErr w:type="spellStart"/>
-      <w:r>
-        <w:rPr>
-          <w:lang w:val="en-US"/>
-        </w:rPr>
-        <w:t>inserted.rating</w:t>
-      </w:r>
-      <w:proofErr w:type="spellEnd"/>
-      <w:r>
-        <w:rPr>
-          <w:lang w:val="en-US"/>
-        </w:rPr>
-        <w:t>) / (CountR + 1)</w:t>
-      </w:r>
-    </w:p>
-    <w:p>
-      <w:pPr>
-        <w:rPr>
-          <w:lang w:val="el-GR"/>
-        </w:rPr>
-      </w:pPr>
-      <w:r>
-        <w:rPr>
-          <w:lang w:val="el-GR"/>
-        </w:rPr>
-        <w:t>Με αυτόν τον τύπο, μπορούμε να ξαναβρούμε τον μέσο όρο χωρίς να χρειαστεί να απευθυνθούμε στις προηγούμενες εγγραφές του Rating.</w:t>
-      </w:r>
-      <w:r>
-        <w:rPr>
-          <w:lang w:val="el-GR"/>
-        </w:rPr>
-        <w:t xml:space="preserve"> </w:t>
-      </w:r>
-      <w:r>
-        <w:rPr>
-          <w:lang w:val="el-GR"/>
-        </w:rPr>
-        <w:t>Στο τέλος αυξάνεται και το CountR κατά 1, για να μπορεί να χρησιμοποιηθεί στην επόμενη εισαγωγή.</w:t>
-      </w:r>
-      <w:r>
-        <w:rPr>
-          <w:lang w:val="el-GR"/>
-        </w:rPr>
-        <w:t xml:space="preserve"> </w:t>
-      </w:r>
-      <w:r>
-        <w:rPr>
-          <w:lang w:val="el-GR"/>
-        </w:rPr>
-        <w:t>Με την χρήση του τροποποιημένου αυτού τύπου προσθέτουμε μόνο 1 παραπάνω column για αποθήκευση των απαιτούμενων δεδομένων, με μοναδικό έξτρα κόστος το κόστος του πολλαπλασιασμού.</w:t>
+        <w:t>να χρησιμοποιηθεί στην επόμενη εισαγωγή. Με την χρήση του τροποποιημένου αυτού τύπου προσθέτουμε μόνο 1 παραπάνω column για αποθήκευση των απαιτούμενων δεδομένων, με μοναδικό έξτρα κόστος το κόστος του πολλαπλασιασμού.</w:t>
       </w:r>
     </w:p>
     <w:sectPr>
-      <w:headerReference w:type="default" r:id="rId8"/>
-      <w:footerReference w:type="default" r:id="rId9"/>
+      <w:headerReference w:type="default" r:id="rId11"/>
+      <w:footerReference w:type="default" r:id="rId12"/>
       <w:pgSz w:w="12240" w:h="15840"/>
       <w:pgMar w:top="1440" w:right="1440" w:bottom="1440" w:left="1440" w:header="720" w:footer="720" w:gutter="0"/>
       <w:pgNumType w:start="1"/>
@@ -3606,6 +4954,7 @@
     <w:name w:val="heading 2"/>
     <w:basedOn w:val="Normal"/>
     <w:next w:val="Normal"/>
+    <w:link w:val="Heading2Char"/>
     <w:uiPriority w:val="9"/>
     <w:unhideWhenUsed/>
     <w:qFormat/>
@@ -3757,6 +5106,30 @@
       <w:sz w:val="30"/>
       <w:szCs w:val="30"/>
     </w:rPr>
+  </w:style>
+  <w:style w:type="character" w:customStyle="1" w:styleId="Heading2Char">
+    <w:name w:val="Heading 2 Char"/>
+    <w:basedOn w:val="DefaultParagraphFont"/>
+    <w:link w:val="Heading2"/>
+    <w:uiPriority w:val="9"/>
+    <w:rsid w:val="000F450A"/>
+    <w:rPr>
+      <w:b/>
+      <w:color w:val="073763"/>
+      <w:sz w:val="28"/>
+      <w:szCs w:val="28"/>
+    </w:rPr>
+  </w:style>
+  <w:style w:type="paragraph" w:styleId="ListParagraph">
+    <w:name w:val="List Paragraph"/>
+    <w:basedOn w:val="Normal"/>
+    <w:uiPriority w:val="34"/>
+    <w:qFormat/>
+    <w:rsid w:val="000F450A"/>
+    <w:pPr>
+      <w:ind w:left="720"/>
+      <w:contextualSpacing/>
+    </w:pPr>
   </w:style>
 </w:styles>
 </file>

</xml_diff>

<commit_message>
feat: add D.d subquestion
</commit_message>
<xml_diff>
--- a/ex 5/Answer.docx
+++ b/ex 5/Answer.docx
@@ -95,6 +95,11 @@
       </w:r>
     </w:p>
     <w:p>
+      <w:pPr>
+        <w:rPr>
+          <w:lang w:val="el-GR"/>
+        </w:rPr>
+      </w:pPr>
       <w:r>
         <w:rPr>
           <w:noProof/>
@@ -157,8 +162,13 @@
       </w:pPr>
       <w:bookmarkStart w:id="3" w:name="_omv95n3r2y6m" w:colFirst="0" w:colLast="0"/>
       <w:bookmarkEnd w:id="3"/>
-      <w:r>
-        <w:t>Ερώτημα Β</w:t>
+      <w:proofErr w:type="spellStart"/>
+      <w:r>
+        <w:t>Ερώτημ</w:t>
+      </w:r>
+      <w:proofErr w:type="spellEnd"/>
+      <w:r>
+        <w:t>α Β</w:t>
       </w:r>
     </w:p>
     <w:p>
@@ -202,7 +212,7 @@
           <w:color w:val="212121"/>
           <w:sz w:val="18"/>
           <w:szCs w:val="18"/>
-          <w:lang w:val="el-GR"/>
+          <w:lang w:val="en-US"/>
         </w:rPr>
       </w:pPr>
       <w:r>
@@ -211,7 +221,7 @@
           <w:color w:val="0000FF"/>
           <w:sz w:val="18"/>
           <w:szCs w:val="18"/>
-          <w:lang w:val="el-GR"/>
+          <w:lang w:val="en-US"/>
         </w:rPr>
         <w:t>CREATE</w:t>
       </w:r>
@@ -221,7 +231,7 @@
           <w:color w:val="212121"/>
           <w:sz w:val="18"/>
           <w:szCs w:val="18"/>
-          <w:lang w:val="el-GR"/>
+          <w:lang w:val="en-US"/>
         </w:rPr>
         <w:t xml:space="preserve"> </w:t>
       </w:r>
@@ -231,7 +241,7 @@
           <w:color w:val="0000FF"/>
           <w:sz w:val="18"/>
           <w:szCs w:val="18"/>
-          <w:lang w:val="el-GR"/>
+          <w:lang w:val="en-US"/>
         </w:rPr>
         <w:t>INDEX</w:t>
       </w:r>
@@ -241,20 +251,22 @@
           <w:color w:val="212121"/>
           <w:sz w:val="18"/>
           <w:szCs w:val="18"/>
-          <w:lang w:val="el-GR"/>
-        </w:rPr>
-        <w:t xml:space="preserve"> </w:t>
-      </w:r>
+          <w:lang w:val="en-US"/>
+        </w:rPr>
+        <w:t xml:space="preserve"> </w:t>
+      </w:r>
+      <w:proofErr w:type="spellStart"/>
       <w:r>
         <w:rPr>
           <w:rFonts w:ascii="Consolas" w:eastAsia="Times New Roman" w:hAnsi="Consolas" w:cs="Times New Roman"/>
           <w:color w:val="795E26"/>
           <w:sz w:val="18"/>
           <w:szCs w:val="18"/>
-          <w:lang w:val="el-GR"/>
+          <w:lang w:val="en-US"/>
         </w:rPr>
         <w:t>IX_mc_movieId</w:t>
       </w:r>
+      <w:proofErr w:type="spellEnd"/>
     </w:p>
     <w:p>
       <w:pPr>
@@ -288,7 +300,51 @@
           <w:szCs w:val="18"/>
           <w:lang w:val="en-US"/>
         </w:rPr>
-        <w:t xml:space="preserve"> movie_cast (movie_id)</w:t>
+        <w:t xml:space="preserve"> </w:t>
+      </w:r>
+      <w:proofErr w:type="spellStart"/>
+      <w:r>
+        <w:rPr>
+          <w:rFonts w:ascii="Consolas" w:eastAsia="Times New Roman" w:hAnsi="Consolas" w:cs="Times New Roman"/>
+          <w:color w:val="212121"/>
+          <w:sz w:val="18"/>
+          <w:szCs w:val="18"/>
+          <w:lang w:val="en-US"/>
+        </w:rPr>
+        <w:t>movie_cast</w:t>
+      </w:r>
+      <w:proofErr w:type="spellEnd"/>
+      <w:r>
+        <w:rPr>
+          <w:rFonts w:ascii="Consolas" w:eastAsia="Times New Roman" w:hAnsi="Consolas" w:cs="Times New Roman"/>
+          <w:color w:val="212121"/>
+          <w:sz w:val="18"/>
+          <w:szCs w:val="18"/>
+          <w:lang w:val="en-US"/>
+        </w:rPr>
+        <w:t xml:space="preserve"> (</w:t>
+      </w:r>
+      <w:proofErr w:type="spellStart"/>
+      <w:r>
+        <w:rPr>
+          <w:rFonts w:ascii="Consolas" w:eastAsia="Times New Roman" w:hAnsi="Consolas" w:cs="Times New Roman"/>
+          <w:color w:val="212121"/>
+          <w:sz w:val="18"/>
+          <w:szCs w:val="18"/>
+          <w:lang w:val="en-US"/>
+        </w:rPr>
+        <w:t>movie_id</w:t>
+      </w:r>
+      <w:proofErr w:type="spellEnd"/>
+      <w:r>
+        <w:rPr>
+          <w:rFonts w:ascii="Consolas" w:eastAsia="Times New Roman" w:hAnsi="Consolas" w:cs="Times New Roman"/>
+          <w:color w:val="212121"/>
+          <w:sz w:val="18"/>
+          <w:szCs w:val="18"/>
+          <w:lang w:val="en-US"/>
+        </w:rPr>
+        <w:t>)</w:t>
       </w:r>
     </w:p>
     <w:p>
@@ -325,6 +381,7 @@
         </w:rPr>
         <w:t xml:space="preserve"> (</w:t>
       </w:r>
+      <w:proofErr w:type="spellStart"/>
       <w:r>
         <w:rPr>
           <w:rFonts w:ascii="Consolas" w:eastAsia="Times New Roman" w:hAnsi="Consolas" w:cs="Times New Roman"/>
@@ -355,6 +412,7 @@
         </w:rPr>
         <w:t>name</w:t>
       </w:r>
+      <w:proofErr w:type="spellEnd"/>
       <w:r>
         <w:rPr>
           <w:rFonts w:ascii="Consolas" w:eastAsia="Times New Roman" w:hAnsi="Consolas" w:cs="Times New Roman"/>
@@ -443,6 +501,7 @@
         </w:rPr>
         <w:t xml:space="preserve"> </w:t>
       </w:r>
+      <w:proofErr w:type="spellStart"/>
       <w:r>
         <w:rPr>
           <w:rFonts w:ascii="Consolas" w:eastAsia="Times New Roman" w:hAnsi="Consolas" w:cs="Times New Roman"/>
@@ -453,6 +512,7 @@
         </w:rPr>
         <w:t>IX_movie_title</w:t>
       </w:r>
+      <w:proofErr w:type="spellEnd"/>
     </w:p>
     <w:p>
       <w:pPr>
@@ -486,7 +546,51 @@
           <w:szCs w:val="18"/>
           <w:lang w:val="el-GR"/>
         </w:rPr>
-        <w:t xml:space="preserve"> movie (title)</w:t>
+        <w:t xml:space="preserve"> </w:t>
+      </w:r>
+      <w:proofErr w:type="spellStart"/>
+      <w:r>
+        <w:rPr>
+          <w:rFonts w:ascii="Consolas" w:eastAsia="Times New Roman" w:hAnsi="Consolas" w:cs="Times New Roman"/>
+          <w:color w:val="212121"/>
+          <w:sz w:val="18"/>
+          <w:szCs w:val="18"/>
+          <w:lang w:val="el-GR"/>
+        </w:rPr>
+        <w:t>movie</w:t>
+      </w:r>
+      <w:proofErr w:type="spellEnd"/>
+      <w:r>
+        <w:rPr>
+          <w:rFonts w:ascii="Consolas" w:eastAsia="Times New Roman" w:hAnsi="Consolas" w:cs="Times New Roman"/>
+          <w:color w:val="212121"/>
+          <w:sz w:val="18"/>
+          <w:szCs w:val="18"/>
+          <w:lang w:val="el-GR"/>
+        </w:rPr>
+        <w:t xml:space="preserve"> (</w:t>
+      </w:r>
+      <w:proofErr w:type="spellStart"/>
+      <w:r>
+        <w:rPr>
+          <w:rFonts w:ascii="Consolas" w:eastAsia="Times New Roman" w:hAnsi="Consolas" w:cs="Times New Roman"/>
+          <w:color w:val="212121"/>
+          <w:sz w:val="18"/>
+          <w:szCs w:val="18"/>
+          <w:lang w:val="el-GR"/>
+        </w:rPr>
+        <w:t>title</w:t>
+      </w:r>
+      <w:proofErr w:type="spellEnd"/>
+      <w:r>
+        <w:rPr>
+          <w:rFonts w:ascii="Consolas" w:eastAsia="Times New Roman" w:hAnsi="Consolas" w:cs="Times New Roman"/>
+          <w:color w:val="212121"/>
+          <w:sz w:val="18"/>
+          <w:szCs w:val="18"/>
+          <w:lang w:val="el-GR"/>
+        </w:rPr>
+        <w:t>)</w:t>
       </w:r>
     </w:p>
     <w:p>
@@ -589,13 +693,7 @@
         <w:rPr>
           <w:lang w:val="el-GR"/>
         </w:rPr>
-        <w:t>Ποιες</w:t>
-      </w:r>
-      <w:r>
-        <w:rPr>
-          <w:lang w:val="el-GR"/>
-        </w:rPr>
-        <w:t xml:space="preserve"> είναι οι αλλαγές που έχουν γίνει στο πλάνο εκτέλεσης;</w:t>
+        <w:t>Ποιες είναι οι αλλαγές που έχουν γίνει στο πλάνο εκτέλεσης;</w:t>
       </w:r>
     </w:p>
     <w:p>
@@ -621,15 +719,94 @@
           <w:lang w:val="el-GR"/>
         </w:rPr>
         <w:t xml:space="preserve">Μετά τη δημιουργία των ευρετηρίων γίνεται </w:t>
+      </w:r>
+      <w:r>
+        <w:rPr>
+          <w:i/>
+          <w:iCs/>
+          <w:color w:val="000000"/>
+          <w:lang w:val="en-US"/>
+        </w:rPr>
+        <w:t>Index</w:t>
+      </w:r>
+      <w:r>
+        <w:rPr>
+          <w:i/>
+          <w:iCs/>
+          <w:color w:val="000000"/>
+          <w:lang w:val="el-GR"/>
+        </w:rPr>
+        <w:t xml:space="preserve"> </w:t>
+      </w:r>
+      <w:r>
+        <w:rPr>
+          <w:i/>
+          <w:iCs/>
+          <w:color w:val="000000"/>
+          <w:lang w:val="en-US"/>
+        </w:rPr>
+        <w:t>Seek</w:t>
       </w:r>
       <w:r>
         <w:rPr>
           <w:b/>
           <w:bCs/>
           <w:color w:val="000000"/>
+          <w:lang w:val="el-GR"/>
+        </w:rPr>
+        <w:t xml:space="preserve"> </w:t>
+      </w:r>
+      <w:r>
+        <w:rPr>
+          <w:color w:val="000000"/>
+          <w:lang w:val="el-GR"/>
+        </w:rPr>
+        <w:t xml:space="preserve">χρησιμοποιώντας τα ευρετήρια αντί </w:t>
+      </w:r>
+      <w:r>
+        <w:rPr>
+          <w:i/>
+          <w:iCs/>
+          <w:color w:val="000000"/>
+          <w:lang w:val="en-US"/>
+        </w:rPr>
+        <w:t>Clustered</w:t>
+      </w:r>
+      <w:r>
+        <w:rPr>
+          <w:i/>
+          <w:iCs/>
+          <w:color w:val="000000"/>
+          <w:lang w:val="el-GR"/>
+        </w:rPr>
+        <w:t xml:space="preserve"> </w:t>
+      </w:r>
+      <w:r>
+        <w:rPr>
+          <w:i/>
+          <w:iCs/>
+          <w:color w:val="000000"/>
           <w:lang w:val="en-US"/>
         </w:rPr>
         <w:t>Index</w:t>
+      </w:r>
+      <w:r>
+        <w:rPr>
+          <w:i/>
+          <w:iCs/>
+          <w:color w:val="000000"/>
+          <w:lang w:val="el-GR"/>
+        </w:rPr>
+        <w:t xml:space="preserve"> </w:t>
+      </w:r>
+      <w:r>
+        <w:rPr>
+          <w:i/>
+          <w:iCs/>
+          <w:color w:val="000000"/>
+          <w:lang w:val="en-US"/>
+        </w:rPr>
+        <w:t>Scan</w:t>
       </w:r>
       <w:r>
         <w:rPr>
@@ -642,60 +819,142 @@
       </w:r>
       <w:r>
         <w:rPr>
-          <w:b/>
-          <w:bCs/>
           <w:color w:val="000000"/>
-          <w:lang w:val="en-US"/>
-        </w:rPr>
-        <w:t>Seek</w:t>
-      </w:r>
-      <w:r>
-        <w:rPr>
-          <w:b/>
-          <w:bCs/>
+          <w:lang w:val="el-GR"/>
+        </w:rPr>
+        <w:t xml:space="preserve">και χρήση των </w:t>
+      </w:r>
+      <w:r>
+        <w:rPr>
+          <w:i/>
+          <w:iCs/>
           <w:color w:val="000000"/>
-          <w:lang w:val="el-GR"/>
-        </w:rPr>
-        <w:t xml:space="preserve"> </w:t>
-      </w:r>
-      <w:r>
-        <w:rPr>
+          <w:lang w:val="en-US"/>
+        </w:rPr>
+        <w:t>Primary</w:t>
+      </w:r>
+      <w:r>
+        <w:rPr>
+          <w:i/>
+          <w:iCs/>
           <w:color w:val="000000"/>
           <w:lang w:val="el-GR"/>
         </w:rPr>
-        <w:t xml:space="preserve">χρησιμοποιώντας τα ευρετήρια αντί </w:t>
-      </w:r>
-      <w:r>
-        <w:rPr>
-          <w:b/>
-          <w:bCs/>
+        <w:t xml:space="preserve"> </w:t>
+      </w:r>
+      <w:r>
+        <w:rPr>
+          <w:i/>
+          <w:iCs/>
           <w:color w:val="000000"/>
           <w:lang w:val="en-US"/>
         </w:rPr>
-        <w:t>Clustered</w:t>
-      </w:r>
-      <w:r>
-        <w:rPr>
-          <w:b/>
-          <w:bCs/>
+        <w:t>keys</w:t>
+      </w:r>
+      <w:r>
+        <w:rPr>
           <w:color w:val="000000"/>
           <w:lang w:val="el-GR"/>
         </w:rPr>
-        <w:t xml:space="preserve"> </w:t>
-      </w:r>
-      <w:r>
-        <w:rPr>
-          <w:b/>
-          <w:bCs/>
+        <w:t xml:space="preserve">. </w:t>
+      </w:r>
+    </w:p>
+    <w:p>
+      <w:pPr>
+        <w:ind w:left="720"/>
+        <w:rPr>
           <w:color w:val="000000"/>
+          <w:lang w:val="el-GR"/>
+        </w:rPr>
+      </w:pPr>
+      <w:r>
+        <w:rPr>
+          <w:color w:val="000000"/>
+          <w:lang w:val="el-GR"/>
+        </w:rPr>
+        <w:t xml:space="preserve">Το </w:t>
+      </w:r>
+      <w:r>
+        <w:rPr>
+          <w:i/>
+          <w:iCs/>
+          <w:color w:val="000000"/>
+          <w:lang w:val="en-US"/>
+        </w:rPr>
+        <w:t>Inner</w:t>
+      </w:r>
+      <w:r>
+        <w:rPr>
+          <w:i/>
+          <w:iCs/>
+          <w:color w:val="000000"/>
+          <w:lang w:val="el-GR"/>
+        </w:rPr>
+        <w:t xml:space="preserve"> </w:t>
+      </w:r>
+      <w:r>
+        <w:rPr>
+          <w:i/>
+          <w:iCs/>
+          <w:color w:val="000000"/>
+          <w:lang w:val="en-US"/>
+        </w:rPr>
+        <w:t>join</w:t>
+      </w:r>
+      <w:r>
+        <w:rPr>
+          <w:color w:val="000000"/>
+          <w:lang w:val="el-GR"/>
+        </w:rPr>
+        <w:t xml:space="preserve"> πραγματοποιείται χρησιμοποιώντας </w:t>
+      </w:r>
+      <w:r>
+        <w:rPr>
+          <w:i/>
+          <w:iCs/>
+          <w:color w:val="000000"/>
+          <w:lang w:val="en-US"/>
+        </w:rPr>
+        <w:t>Nested</w:t>
+      </w:r>
+      <w:r>
+        <w:rPr>
+          <w:i/>
+          <w:iCs/>
+          <w:color w:val="000000"/>
+          <w:lang w:val="el-GR"/>
+        </w:rPr>
+        <w:t xml:space="preserve"> </w:t>
+      </w:r>
+      <w:r>
+        <w:rPr>
+          <w:i/>
+          <w:iCs/>
+          <w:color w:val="000000"/>
+          <w:lang w:val="en-US"/>
+        </w:rPr>
+        <w:t>Loops</w:t>
+      </w:r>
+      <w:r>
+        <w:rPr>
+          <w:color w:val="000000"/>
+          <w:lang w:val="el-GR"/>
+        </w:rPr>
+        <w:t xml:space="preserve">. Επίσης, τα ποσοστά κόστους εκτέλεσης σχεδόν μοιράζονται μεταξύ των 2 </w:t>
+      </w:r>
+      <w:r>
+        <w:rPr>
+          <w:i/>
+          <w:iCs/>
+          <w:color w:val="000000"/>
           <w:lang w:val="en-US"/>
         </w:rPr>
         <w:t>Index</w:t>
       </w:r>
       <w:r>
         <w:rPr>
-          <w:b/>
-          <w:bCs/>
+          <w:i/>
+          <w:iCs/>
           <w:color w:val="000000"/>
           <w:lang w:val="el-GR"/>
         </w:rPr>
@@ -703,145 +962,8 @@
       </w:r>
       <w:r>
         <w:rPr>
-          <w:b/>
-          <w:bCs/>
-          <w:color w:val="000000"/>
-          <w:lang w:val="en-US"/>
-        </w:rPr>
-        <w:t>Scan</w:t>
-      </w:r>
-      <w:r>
-        <w:rPr>
-          <w:b/>
-          <w:bCs/>
-          <w:color w:val="000000"/>
-          <w:lang w:val="el-GR"/>
-        </w:rPr>
-        <w:t xml:space="preserve"> </w:t>
-      </w:r>
-      <w:r>
-        <w:rPr>
-          <w:color w:val="000000"/>
-          <w:lang w:val="el-GR"/>
-        </w:rPr>
-        <w:t xml:space="preserve">και χρήση των </w:t>
-      </w:r>
-      <w:r>
-        <w:rPr>
-          <w:color w:val="000000"/>
-          <w:lang w:val="en-US"/>
-        </w:rPr>
-        <w:t>Primary</w:t>
-      </w:r>
-      <w:r>
-        <w:rPr>
-          <w:color w:val="000000"/>
-          <w:lang w:val="el-GR"/>
-        </w:rPr>
-        <w:t xml:space="preserve"> </w:t>
-      </w:r>
-      <w:r>
-        <w:rPr>
-          <w:color w:val="000000"/>
-          <w:lang w:val="en-US"/>
-        </w:rPr>
-        <w:t>keys</w:t>
-      </w:r>
-      <w:r>
-        <w:rPr>
-          <w:color w:val="000000"/>
-          <w:lang w:val="el-GR"/>
-        </w:rPr>
-        <w:t xml:space="preserve">. </w:t>
-      </w:r>
-    </w:p>
-    <w:p>
-      <w:pPr>
-        <w:ind w:left="720"/>
-        <w:rPr>
-          <w:color w:val="000000"/>
-          <w:lang w:val="el-GR"/>
-        </w:rPr>
-      </w:pPr>
-      <w:r>
-        <w:rPr>
-          <w:color w:val="000000"/>
-          <w:lang w:val="el-GR"/>
-        </w:rPr>
-        <w:t xml:space="preserve">Το </w:t>
-      </w:r>
-      <w:r>
-        <w:rPr>
-          <w:color w:val="000000"/>
-          <w:lang w:val="en-US"/>
-        </w:rPr>
-        <w:t>Inner</w:t>
-      </w:r>
-      <w:r>
-        <w:rPr>
-          <w:color w:val="000000"/>
-          <w:lang w:val="el-GR"/>
-        </w:rPr>
-        <w:t xml:space="preserve"> </w:t>
-      </w:r>
-      <w:r>
-        <w:rPr>
-          <w:color w:val="000000"/>
-          <w:lang w:val="en-US"/>
-        </w:rPr>
-        <w:t>join</w:t>
-      </w:r>
-      <w:r>
-        <w:rPr>
-          <w:color w:val="000000"/>
-          <w:lang w:val="el-GR"/>
-        </w:rPr>
-        <w:t xml:space="preserve"> πραγματοποιείται χρησιμοποιώντας </w:t>
-      </w:r>
-      <w:r>
-        <w:rPr>
-          <w:color w:val="000000"/>
-          <w:lang w:val="en-US"/>
-        </w:rPr>
-        <w:t>Nested</w:t>
-      </w:r>
-      <w:r>
-        <w:rPr>
-          <w:color w:val="000000"/>
-          <w:lang w:val="el-GR"/>
-        </w:rPr>
-        <w:t xml:space="preserve"> </w:t>
-      </w:r>
-      <w:r>
-        <w:rPr>
-          <w:color w:val="000000"/>
-          <w:lang w:val="en-US"/>
-        </w:rPr>
-        <w:t>Loops</w:t>
-      </w:r>
-      <w:r>
-        <w:rPr>
-          <w:color w:val="000000"/>
-          <w:lang w:val="el-GR"/>
-        </w:rPr>
-        <w:t xml:space="preserve">. Επίσης, τα ποσοστά κόστους εκτέλεσης σχεδόν μοιράζονται μεταξύ των 2 </w:t>
-      </w:r>
-      <w:r>
-        <w:rPr>
-          <w:color w:val="000000"/>
-          <w:lang w:val="en-US"/>
-        </w:rPr>
-        <w:t>Index</w:t>
-      </w:r>
-      <w:r>
-        <w:rPr>
-          <w:color w:val="000000"/>
-          <w:lang w:val="el-GR"/>
-        </w:rPr>
-        <w:t xml:space="preserve"> </w:t>
-      </w:r>
-      <w:r>
-        <w:rPr>
+          <w:i/>
+          <w:iCs/>
           <w:color w:val="000000"/>
           <w:lang w:val="en-US"/>
         </w:rPr>
@@ -943,11 +1065,19 @@
           <w:lang w:val="el-GR"/>
         </w:rPr>
       </w:pPr>
-      <w:r>
-        <w:rPr>
-          <w:lang w:val="el-GR"/>
-        </w:rPr>
-        <w:t xml:space="preserve">Ποιό είναι το ερώτημα το οποίο επιστρέφει τον μέσο όρο βαθμολογίας ανά ταινία για ταινίες με </w:t>
+      <w:proofErr w:type="spellStart"/>
+      <w:r>
+        <w:rPr>
+          <w:lang w:val="el-GR"/>
+        </w:rPr>
+        <w:t>Ποιό</w:t>
+      </w:r>
+      <w:proofErr w:type="spellEnd"/>
+      <w:r>
+        <w:rPr>
+          <w:lang w:val="el-GR"/>
+        </w:rPr>
+        <w:t xml:space="preserve"> είναι το ερώτημα το οποίο επιστρέφει τον μέσο όρο βαθμολογίας ανά ταινία για ταινίες με </w:t>
       </w:r>
       <w:r>
         <w:rPr>
@@ -967,7 +1097,7 @@
       <w:pPr>
         <w:ind w:left="720"/>
         <w:rPr>
-          <w:lang w:val="en-US"/>
+          <w:lang w:val="el-GR"/>
         </w:rPr>
       </w:pPr>
     </w:p>
@@ -1068,7 +1198,29 @@
           <w:szCs w:val="18"/>
           <w:lang w:val="en-US"/>
         </w:rPr>
-        <w:t xml:space="preserve"> movie_id, </w:t>
+        <w:t xml:space="preserve"> </w:t>
+      </w:r>
+      <w:proofErr w:type="spellStart"/>
+      <w:r>
+        <w:rPr>
+          <w:rFonts w:ascii="Consolas" w:eastAsia="Times New Roman" w:hAnsi="Consolas" w:cs="Times New Roman"/>
+          <w:color w:val="212121"/>
+          <w:sz w:val="18"/>
+          <w:szCs w:val="18"/>
+          <w:lang w:val="en-US"/>
+        </w:rPr>
+        <w:t>movie_id</w:t>
+      </w:r>
+      <w:proofErr w:type="spellEnd"/>
+      <w:r>
+        <w:rPr>
+          <w:rFonts w:ascii="Consolas" w:eastAsia="Times New Roman" w:hAnsi="Consolas" w:cs="Times New Roman"/>
+          <w:color w:val="212121"/>
+          <w:sz w:val="18"/>
+          <w:szCs w:val="18"/>
+          <w:lang w:val="en-US"/>
+        </w:rPr>
+        <w:t xml:space="preserve">, </w:t>
       </w:r>
       <w:r>
         <w:rPr>
@@ -1108,8 +1260,20 @@
           <w:szCs w:val="18"/>
           <w:lang w:val="en-US"/>
         </w:rPr>
-        <w:t xml:space="preserve"> avg_rating</w:t>
-      </w:r>
+        <w:t xml:space="preserve"> </w:t>
+      </w:r>
+      <w:proofErr w:type="spellStart"/>
+      <w:r>
+        <w:rPr>
+          <w:rFonts w:ascii="Consolas" w:eastAsia="Times New Roman" w:hAnsi="Consolas" w:cs="Times New Roman"/>
+          <w:color w:val="212121"/>
+          <w:sz w:val="18"/>
+          <w:szCs w:val="18"/>
+          <w:lang w:val="en-US"/>
+        </w:rPr>
+        <w:t>avg_rating</w:t>
+      </w:r>
+      <w:proofErr w:type="spellEnd"/>
     </w:p>
     <w:p>
       <w:pPr>
@@ -1198,8 +1362,20 @@
           <w:szCs w:val="18"/>
           <w:lang w:val="en-US"/>
         </w:rPr>
-        <w:t xml:space="preserve"> movie_id</w:t>
-      </w:r>
+        <w:t xml:space="preserve"> </w:t>
+      </w:r>
+      <w:proofErr w:type="spellStart"/>
+      <w:r>
+        <w:rPr>
+          <w:rFonts w:ascii="Consolas" w:eastAsia="Times New Roman" w:hAnsi="Consolas" w:cs="Times New Roman"/>
+          <w:color w:val="212121"/>
+          <w:sz w:val="18"/>
+          <w:szCs w:val="18"/>
+          <w:lang w:val="en-US"/>
+        </w:rPr>
+        <w:t>movie_id</w:t>
+      </w:r>
+      <w:proofErr w:type="spellEnd"/>
     </w:p>
     <w:p>
       <w:pPr>
@@ -1353,7 +1529,18 @@
           <w:szCs w:val="18"/>
           <w:lang w:val="en-US"/>
         </w:rPr>
-        <w:t xml:space="preserve"> m.</w:t>
+        <w:t xml:space="preserve"> </w:t>
+      </w:r>
+      <w:proofErr w:type="spellStart"/>
+      <w:r>
+        <w:rPr>
+          <w:rFonts w:ascii="Consolas" w:eastAsia="Times New Roman" w:hAnsi="Consolas" w:cs="Times New Roman"/>
+          <w:color w:val="212121"/>
+          <w:sz w:val="18"/>
+          <w:szCs w:val="18"/>
+          <w:lang w:val="en-US"/>
+        </w:rPr>
+        <w:t>m.</w:t>
       </w:r>
       <w:r>
         <w:rPr>
@@ -1365,6 +1552,7 @@
         </w:rPr>
         <w:t>title</w:t>
       </w:r>
+      <w:proofErr w:type="spellEnd"/>
       <w:r>
         <w:rPr>
           <w:rFonts w:ascii="Consolas" w:eastAsia="Times New Roman" w:hAnsi="Consolas" w:cs="Times New Roman"/>
@@ -1533,8 +1721,20 @@
           <w:szCs w:val="18"/>
           <w:lang w:val="en-US"/>
         </w:rPr>
-        <w:t xml:space="preserve"> r.movie_id</w:t>
-      </w:r>
+        <w:t xml:space="preserve"> </w:t>
+      </w:r>
+      <w:proofErr w:type="spellStart"/>
+      <w:r>
+        <w:rPr>
+          <w:rFonts w:ascii="Consolas" w:eastAsia="Times New Roman" w:hAnsi="Consolas" w:cs="Times New Roman"/>
+          <w:color w:val="212121"/>
+          <w:sz w:val="18"/>
+          <w:szCs w:val="18"/>
+          <w:lang w:val="en-US"/>
+        </w:rPr>
+        <w:t>r.movie_id</w:t>
+      </w:r>
+      <w:proofErr w:type="spellEnd"/>
       <w:r>
         <w:rPr>
           <w:rFonts w:ascii="Consolas" w:eastAsia="Times New Roman" w:hAnsi="Consolas" w:cs="Times New Roman"/>
@@ -1582,6 +1782,11 @@
       </w:r>
     </w:p>
     <w:p>
+      <w:pPr>
+        <w:rPr>
+          <w:lang w:val="el-GR"/>
+        </w:rPr>
+      </w:pPr>
       <w:r>
         <w:rPr>
           <w:noProof/>
@@ -1682,7 +1887,7 @@
           <w:color w:val="0000FF"/>
           <w:sz w:val="18"/>
           <w:szCs w:val="18"/>
-          <w:lang w:val="en-US"/>
+          <w:lang w:val="el-GR"/>
         </w:rPr>
       </w:pPr>
     </w:p>
@@ -1740,6 +1945,7 @@
         </w:rPr>
         <w:t xml:space="preserve"> </w:t>
       </w:r>
+      <w:proofErr w:type="spellStart"/>
       <w:r>
         <w:rPr>
           <w:rFonts w:ascii="Consolas" w:eastAsia="Times New Roman" w:hAnsi="Consolas" w:cs="Times New Roman"/>
@@ -1750,6 +1956,7 @@
         </w:rPr>
         <w:t>IX_ratings_movieId</w:t>
       </w:r>
+      <w:proofErr w:type="spellEnd"/>
     </w:p>
     <w:p>
       <w:pPr>
@@ -1783,7 +1990,29 @@
           <w:szCs w:val="18"/>
           <w:lang w:val="en-US"/>
         </w:rPr>
-        <w:t xml:space="preserve"> ratings (movie_id)</w:t>
+        <w:t xml:space="preserve"> ratings (</w:t>
+      </w:r>
+      <w:proofErr w:type="spellStart"/>
+      <w:r>
+        <w:rPr>
+          <w:rFonts w:ascii="Consolas" w:eastAsia="Times New Roman" w:hAnsi="Consolas" w:cs="Times New Roman"/>
+          <w:color w:val="212121"/>
+          <w:sz w:val="18"/>
+          <w:szCs w:val="18"/>
+          <w:lang w:val="en-US"/>
+        </w:rPr>
+        <w:t>movie_id</w:t>
+      </w:r>
+      <w:proofErr w:type="spellEnd"/>
+      <w:r>
+        <w:rPr>
+          <w:rFonts w:ascii="Consolas" w:eastAsia="Times New Roman" w:hAnsi="Consolas" w:cs="Times New Roman"/>
+          <w:color w:val="212121"/>
+          <w:sz w:val="18"/>
+          <w:szCs w:val="18"/>
+          <w:lang w:val="en-US"/>
+        </w:rPr>
+        <w:t>)</w:t>
       </w:r>
     </w:p>
     <w:p>
@@ -1847,6 +2076,11 @@
       </w:r>
     </w:p>
     <w:p>
+      <w:pPr>
+        <w:rPr>
+          <w:lang w:val="el-GR"/>
+        </w:rPr>
+      </w:pPr>
       <w:r>
         <w:rPr>
           <w:noProof/>
@@ -1967,74 +2201,84 @@
       </w:r>
       <w:r>
         <w:rPr>
-          <w:lang w:val="en-US"/>
-        </w:rPr>
-        <w:t>Ratings</w:t>
-      </w:r>
-      <w:r>
-        <w:rPr>
-          <w:lang w:val="el-GR"/>
-        </w:rPr>
-        <w:t xml:space="preserve"> </w:t>
-      </w:r>
-      <w:r>
-        <w:rPr>
-          <w:lang w:val="el-GR"/>
-        </w:rPr>
-        <w:t>γίνεται με  χρήση του ευρετηρίου κάλυψης</w:t>
-      </w:r>
-      <w:r>
-        <w:rPr>
-          <w:lang w:val="el-GR"/>
-        </w:rPr>
-        <w:t xml:space="preserve"> </w:t>
-      </w:r>
-      <w:r>
-        <w:rPr>
-          <w:lang w:val="el-GR"/>
-        </w:rPr>
-        <w:t>το οποίο περιέχει</w:t>
-      </w:r>
-      <w:r>
-        <w:rPr>
-          <w:lang w:val="el-GR"/>
-        </w:rPr>
-        <w:t xml:space="preserve"> </w:t>
-      </w:r>
-      <w:r>
-        <w:rPr>
-          <w:lang w:val="el-GR"/>
-        </w:rPr>
-        <w:t xml:space="preserve">το </w:t>
-      </w:r>
-      <w:r>
-        <w:rPr>
           <w:b/>
           <w:bCs/>
           <w:lang w:val="en-US"/>
         </w:rPr>
-        <w:t>movie</w:t>
+        <w:t>r</w:t>
       </w:r>
       <w:r>
         <w:rPr>
           <w:b/>
           <w:bCs/>
+          <w:lang w:val="en-US"/>
+        </w:rPr>
+        <w:t>atings</w:t>
+      </w:r>
+      <w:r>
+        <w:rPr>
+          <w:lang w:val="el-GR"/>
+        </w:rPr>
+        <w:t xml:space="preserve"> </w:t>
+      </w:r>
+      <w:r>
+        <w:rPr>
+          <w:lang w:val="el-GR"/>
+        </w:rPr>
+        <w:t>γίνεται με  χρήση του ευρετηρίου κάλυψης</w:t>
+      </w:r>
+      <w:r>
+        <w:rPr>
+          <w:lang w:val="el-GR"/>
+        </w:rPr>
+        <w:t xml:space="preserve"> </w:t>
+      </w:r>
+      <w:r>
+        <w:rPr>
+          <w:lang w:val="el-GR"/>
+        </w:rPr>
+        <w:t>το οποίο περιέχει</w:t>
+      </w:r>
+      <w:r>
+        <w:rPr>
+          <w:lang w:val="el-GR"/>
+        </w:rPr>
+        <w:t xml:space="preserve"> </w:t>
+      </w:r>
+      <w:r>
+        <w:rPr>
+          <w:lang w:val="el-GR"/>
+        </w:rPr>
+        <w:t xml:space="preserve">το </w:t>
+      </w:r>
+      <w:r>
+        <w:rPr>
+          <w:i/>
+          <w:iCs/>
+          <w:lang w:val="en-US"/>
+        </w:rPr>
+        <w:t>movie</w:t>
+      </w:r>
+      <w:r>
+        <w:rPr>
+          <w:i/>
+          <w:iCs/>
           <w:lang w:val="el-GR"/>
         </w:rPr>
         <w:t>_</w:t>
+      </w:r>
+      <w:r>
+        <w:rPr>
+          <w:i/>
+          <w:iCs/>
+          <w:lang w:val="en-US"/>
+        </w:rPr>
+        <w:t>Id</w:t>
       </w:r>
       <w:r>
         <w:rPr>
           <w:b/>
           <w:bCs/>
-          <w:lang w:val="en-US"/>
-        </w:rPr>
-        <w:t>Id</w:t>
-      </w:r>
-      <w:r>
-        <w:rPr>
-          <w:b/>
-          <w:bCs/>
           <w:lang w:val="el-GR"/>
         </w:rPr>
         <w:t xml:space="preserve"> </w:t>
@@ -2047,8 +2291,8 @@
       </w:r>
       <w:r>
         <w:rPr>
-          <w:b/>
-          <w:bCs/>
+          <w:i/>
+          <w:iCs/>
           <w:lang w:val="en-US"/>
         </w:rPr>
         <w:t>rating</w:t>
@@ -2081,7 +2325,7 @@
     <w:p>
       <w:pPr>
         <w:rPr>
-          <w:lang w:val="en-US"/>
+          <w:lang w:val="el-GR"/>
         </w:rPr>
       </w:pPr>
     </w:p>
@@ -2092,8 +2336,13 @@
       </w:pPr>
       <w:bookmarkStart w:id="5" w:name="_hzmi7sc0h0v" w:colFirst="0" w:colLast="0"/>
       <w:bookmarkEnd w:id="5"/>
-      <w:r>
-        <w:t>Ερώτημα D</w:t>
+      <w:proofErr w:type="spellStart"/>
+      <w:r>
+        <w:t>Ερώτημ</w:t>
+      </w:r>
+      <w:proofErr w:type="spellEnd"/>
+      <w:r>
+        <w:t>α D</w:t>
       </w:r>
     </w:p>
     <w:p>
@@ -2285,7 +2534,29 @@
           <w:szCs w:val="18"/>
           <w:lang w:val="en-US"/>
         </w:rPr>
-        <w:t xml:space="preserve"> AVG_Rating </w:t>
+        <w:t xml:space="preserve"> </w:t>
+      </w:r>
+      <w:proofErr w:type="spellStart"/>
+      <w:r>
+        <w:rPr>
+          <w:rFonts w:ascii="Consolas" w:eastAsia="Times New Roman" w:hAnsi="Consolas" w:cs="Times New Roman"/>
+          <w:color w:val="212121"/>
+          <w:sz w:val="18"/>
+          <w:szCs w:val="18"/>
+          <w:lang w:val="en-US"/>
+        </w:rPr>
+        <w:t>AVG_Rating</w:t>
+      </w:r>
+      <w:proofErr w:type="spellEnd"/>
+      <w:r>
+        <w:rPr>
+          <w:rFonts w:ascii="Consolas" w:eastAsia="Times New Roman" w:hAnsi="Consolas" w:cs="Times New Roman"/>
+          <w:color w:val="212121"/>
+          <w:sz w:val="18"/>
+          <w:szCs w:val="18"/>
+          <w:lang w:val="en-US"/>
+        </w:rPr>
+        <w:t xml:space="preserve"> </w:t>
       </w:r>
       <w:r>
         <w:rPr>
@@ -2362,7 +2633,21 @@
         <w:rPr>
           <w:lang w:val="el-GR"/>
         </w:rPr>
-        <w:t xml:space="preserve">, αρχικοποιήστε το συγκεκριμένο γνώρισμα με την μέση βαθμολογία ανά ταινία σε περίπτωση που αυτή υπάρχει και </w:t>
+        <w:t xml:space="preserve">, </w:t>
+      </w:r>
+      <w:proofErr w:type="spellStart"/>
+      <w:r>
+        <w:rPr>
+          <w:lang w:val="el-GR"/>
+        </w:rPr>
+        <w:t>αρχικοποιήστε</w:t>
+      </w:r>
+      <w:proofErr w:type="spellEnd"/>
+      <w:r>
+        <w:rPr>
+          <w:lang w:val="el-GR"/>
+        </w:rPr>
+        <w:t xml:space="preserve"> το συγκεκριμένο γνώρισμα με την μέση βαθμολογία ανά ταινία σε περίπτωση που αυτή υπάρχει και </w:t>
       </w:r>
       <w:r>
         <w:rPr>
@@ -2460,7 +2745,6 @@
           <w:szCs w:val="18"/>
           <w:lang w:val="en-US"/>
         </w:rPr>
-        <w:lastRenderedPageBreak/>
         <w:t>(</w:t>
       </w:r>
     </w:p>
@@ -2486,6 +2770,7 @@
           <w:szCs w:val="18"/>
           <w:lang w:val="en-US"/>
         </w:rPr>
+        <w:lastRenderedPageBreak/>
         <w:t xml:space="preserve">    </w:t>
       </w:r>
       <w:r>
@@ -2526,7 +2811,29 @@
           <w:szCs w:val="18"/>
           <w:lang w:val="en-US"/>
         </w:rPr>
-        <w:t xml:space="preserve">(r.rating) </w:t>
+        <w:t>(</w:t>
+      </w:r>
+      <w:proofErr w:type="spellStart"/>
+      <w:r>
+        <w:rPr>
+          <w:rFonts w:ascii="Consolas" w:eastAsia="Times New Roman" w:hAnsi="Consolas" w:cs="Times New Roman"/>
+          <w:color w:val="212121"/>
+          <w:sz w:val="18"/>
+          <w:szCs w:val="18"/>
+          <w:lang w:val="en-US"/>
+        </w:rPr>
+        <w:t>r.rating</w:t>
+      </w:r>
+      <w:proofErr w:type="spellEnd"/>
+      <w:r>
+        <w:rPr>
+          <w:rFonts w:ascii="Consolas" w:eastAsia="Times New Roman" w:hAnsi="Consolas" w:cs="Times New Roman"/>
+          <w:color w:val="212121"/>
+          <w:sz w:val="18"/>
+          <w:szCs w:val="18"/>
+          <w:lang w:val="en-US"/>
+        </w:rPr>
+        <w:t xml:space="preserve">) </w:t>
       </w:r>
       <w:r>
         <w:rPr>
@@ -2676,8 +2983,20 @@
           <w:szCs w:val="18"/>
           <w:lang w:val="en-US"/>
         </w:rPr>
-        <w:t xml:space="preserve"> r.movie_id</w:t>
-      </w:r>
+        <w:t xml:space="preserve"> </w:t>
+      </w:r>
+      <w:proofErr w:type="spellStart"/>
+      <w:r>
+        <w:rPr>
+          <w:rFonts w:ascii="Consolas" w:eastAsia="Times New Roman" w:hAnsi="Consolas" w:cs="Times New Roman"/>
+          <w:color w:val="212121"/>
+          <w:sz w:val="18"/>
+          <w:szCs w:val="18"/>
+          <w:lang w:val="en-US"/>
+        </w:rPr>
+        <w:t>r.movie_id</w:t>
+      </w:r>
+      <w:proofErr w:type="spellEnd"/>
     </w:p>
     <w:p>
       <w:pPr>
@@ -2831,7 +3150,29 @@
           <w:szCs w:val="18"/>
           <w:lang w:val="en-US"/>
         </w:rPr>
-        <w:t xml:space="preserve"> AVG_Rating </w:t>
+        <w:t xml:space="preserve"> </w:t>
+      </w:r>
+      <w:proofErr w:type="spellStart"/>
+      <w:r>
+        <w:rPr>
+          <w:rFonts w:ascii="Consolas" w:eastAsia="Times New Roman" w:hAnsi="Consolas" w:cs="Times New Roman"/>
+          <w:color w:val="212121"/>
+          <w:sz w:val="18"/>
+          <w:szCs w:val="18"/>
+          <w:lang w:val="en-US"/>
+        </w:rPr>
+        <w:t>AVG_Rating</w:t>
+      </w:r>
+      <w:proofErr w:type="spellEnd"/>
+      <w:r>
+        <w:rPr>
+          <w:rFonts w:ascii="Consolas" w:eastAsia="Times New Roman" w:hAnsi="Consolas" w:cs="Times New Roman"/>
+          <w:color w:val="212121"/>
+          <w:sz w:val="18"/>
+          <w:szCs w:val="18"/>
+          <w:lang w:val="en-US"/>
+        </w:rPr>
+        <w:t xml:space="preserve"> </w:t>
       </w:r>
       <w:r>
         <w:rPr>
@@ -3248,6 +3589,7 @@
         </w:rPr>
         <w:t xml:space="preserve"> </w:t>
       </w:r>
+      <w:proofErr w:type="spellStart"/>
       <w:r>
         <w:rPr>
           <w:rFonts w:ascii="Consolas" w:eastAsia="Times New Roman" w:hAnsi="Consolas" w:cs="Times New Roman"/>
@@ -3258,6 +3600,7 @@
         </w:rPr>
         <w:t>re_calc_avg_rating</w:t>
       </w:r>
+      <w:proofErr w:type="spellEnd"/>
       <w:r>
         <w:rPr>
           <w:rFonts w:ascii="Consolas" w:eastAsia="Times New Roman" w:hAnsi="Consolas" w:cs="Times New Roman"/>
@@ -3466,7 +3809,29 @@
           <w:szCs w:val="18"/>
           <w:lang w:val="en-US"/>
         </w:rPr>
-        <w:t xml:space="preserve"> AVG_Rating </w:t>
+        <w:t xml:space="preserve"> </w:t>
+      </w:r>
+      <w:proofErr w:type="spellStart"/>
+      <w:r>
+        <w:rPr>
+          <w:rFonts w:ascii="Consolas" w:eastAsia="Times New Roman" w:hAnsi="Consolas" w:cs="Times New Roman"/>
+          <w:color w:val="212121"/>
+          <w:sz w:val="18"/>
+          <w:szCs w:val="18"/>
+          <w:lang w:val="en-US"/>
+        </w:rPr>
+        <w:t>AVG_Rating</w:t>
+      </w:r>
+      <w:proofErr w:type="spellEnd"/>
+      <w:r>
+        <w:rPr>
+          <w:rFonts w:ascii="Consolas" w:eastAsia="Times New Roman" w:hAnsi="Consolas" w:cs="Times New Roman"/>
+          <w:color w:val="212121"/>
+          <w:sz w:val="18"/>
+          <w:szCs w:val="18"/>
+          <w:lang w:val="en-US"/>
+        </w:rPr>
+        <w:t xml:space="preserve"> </w:t>
       </w:r>
       <w:r>
         <w:rPr>
@@ -3566,7 +3931,29 @@
           <w:szCs w:val="18"/>
           <w:lang w:val="en-US"/>
         </w:rPr>
-        <w:t>(r.rating)</w:t>
+        <w:t>(</w:t>
+      </w:r>
+      <w:proofErr w:type="spellStart"/>
+      <w:r>
+        <w:rPr>
+          <w:rFonts w:ascii="Consolas" w:eastAsia="Times New Roman" w:hAnsi="Consolas" w:cs="Times New Roman"/>
+          <w:color w:val="212121"/>
+          <w:sz w:val="18"/>
+          <w:szCs w:val="18"/>
+          <w:lang w:val="en-US"/>
+        </w:rPr>
+        <w:t>r.rating</w:t>
+      </w:r>
+      <w:proofErr w:type="spellEnd"/>
+      <w:r>
+        <w:rPr>
+          <w:rFonts w:ascii="Consolas" w:eastAsia="Times New Roman" w:hAnsi="Consolas" w:cs="Times New Roman"/>
+          <w:color w:val="212121"/>
+          <w:sz w:val="18"/>
+          <w:szCs w:val="18"/>
+          <w:lang w:val="en-US"/>
+        </w:rPr>
+        <w:t>)</w:t>
       </w:r>
     </w:p>
     <w:p>
@@ -3656,7 +4043,29 @@
           <w:szCs w:val="18"/>
           <w:lang w:val="en-US"/>
         </w:rPr>
-        <w:t xml:space="preserve"> r.movie_id </w:t>
+        <w:t xml:space="preserve"> </w:t>
+      </w:r>
+      <w:proofErr w:type="spellStart"/>
+      <w:r>
+        <w:rPr>
+          <w:rFonts w:ascii="Consolas" w:eastAsia="Times New Roman" w:hAnsi="Consolas" w:cs="Times New Roman"/>
+          <w:color w:val="212121"/>
+          <w:sz w:val="18"/>
+          <w:szCs w:val="18"/>
+          <w:lang w:val="en-US"/>
+        </w:rPr>
+        <w:t>r.movie_id</w:t>
+      </w:r>
+      <w:proofErr w:type="spellEnd"/>
+      <w:r>
+        <w:rPr>
+          <w:rFonts w:ascii="Consolas" w:eastAsia="Times New Roman" w:hAnsi="Consolas" w:cs="Times New Roman"/>
+          <w:color w:val="212121"/>
+          <w:sz w:val="18"/>
+          <w:szCs w:val="18"/>
+          <w:lang w:val="en-US"/>
+        </w:rPr>
+        <w:t xml:space="preserve"> </w:t>
       </w:r>
       <w:r>
         <w:rPr>
@@ -3676,8 +4085,20 @@
           <w:szCs w:val="18"/>
           <w:lang w:val="en-US"/>
         </w:rPr>
-        <w:t xml:space="preserve"> inserted.movie_id</w:t>
-      </w:r>
+        <w:t xml:space="preserve"> </w:t>
+      </w:r>
+      <w:proofErr w:type="spellStart"/>
+      <w:r>
+        <w:rPr>
+          <w:rFonts w:ascii="Consolas" w:eastAsia="Times New Roman" w:hAnsi="Consolas" w:cs="Times New Roman"/>
+          <w:color w:val="212121"/>
+          <w:sz w:val="18"/>
+          <w:szCs w:val="18"/>
+          <w:lang w:val="en-US"/>
+        </w:rPr>
+        <w:t>inserted.movie_id</w:t>
+      </w:r>
+      <w:proofErr w:type="spellEnd"/>
     </w:p>
     <w:p>
       <w:pPr>
@@ -3831,7 +4252,29 @@
           <w:szCs w:val="18"/>
           <w:lang w:val="en-US"/>
         </w:rPr>
-        <w:t xml:space="preserve"> inserted.movie_id;</w:t>
+        <w:t xml:space="preserve"> </w:t>
+      </w:r>
+      <w:proofErr w:type="spellStart"/>
+      <w:r>
+        <w:rPr>
+          <w:rFonts w:ascii="Consolas" w:eastAsia="Times New Roman" w:hAnsi="Consolas" w:cs="Times New Roman"/>
+          <w:color w:val="212121"/>
+          <w:sz w:val="18"/>
+          <w:szCs w:val="18"/>
+          <w:lang w:val="en-US"/>
+        </w:rPr>
+        <w:t>inserted.movie_id</w:t>
+      </w:r>
+      <w:proofErr w:type="spellEnd"/>
+      <w:r>
+        <w:rPr>
+          <w:rFonts w:ascii="Consolas" w:eastAsia="Times New Roman" w:hAnsi="Consolas" w:cs="Times New Roman"/>
+          <w:color w:val="212121"/>
+          <w:sz w:val="18"/>
+          <w:szCs w:val="18"/>
+          <w:lang w:val="en-US"/>
+        </w:rPr>
+        <w:t>;</w:t>
       </w:r>
     </w:p>
     <w:p>
@@ -3885,11 +4328,19 @@
           <w:lang w:val="el-GR"/>
         </w:rPr>
       </w:pPr>
-      <w:r>
-        <w:rPr>
-          <w:lang w:val="el-GR"/>
-        </w:rPr>
-        <w:t xml:space="preserve">Ποιό από τα ευρετήρια που φτιάξατε βοηθάει στην εκτέλεση του συγκεκριμένου </w:t>
+      <w:proofErr w:type="spellStart"/>
+      <w:r>
+        <w:rPr>
+          <w:lang w:val="el-GR"/>
+        </w:rPr>
+        <w:t>Ποιό</w:t>
+      </w:r>
+      <w:proofErr w:type="spellEnd"/>
+      <w:r>
+        <w:rPr>
+          <w:lang w:val="el-GR"/>
+        </w:rPr>
+        <w:t xml:space="preserve"> από τα ευρετήρια που φτιάξατε βοηθάει στην εκτέλεση του συγκεκριμένου </w:t>
       </w:r>
       <w:r>
         <w:t>trigger</w:t>
@@ -3918,33 +4369,63 @@
       </w:pPr>
       <w:r>
         <w:rPr>
-          <w:lang w:val="en-US"/>
-        </w:rPr>
-        <w:t>Requires</w:t>
-      </w:r>
-      <w:r>
-        <w:rPr>
-          <w:lang w:val="el-GR"/>
-        </w:rPr>
-        <w:t xml:space="preserve"> </w:t>
-      </w:r>
-      <w:r>
-        <w:rPr>
-          <w:lang w:val="en-US"/>
-        </w:rPr>
-        <w:t>previous</w:t>
-      </w:r>
-      <w:r>
-        <w:rPr>
-          <w:lang w:val="el-GR"/>
-        </w:rPr>
-        <w:t xml:space="preserve"> </w:t>
-      </w:r>
-      <w:r>
-        <w:rPr>
-          <w:lang w:val="en-US"/>
-        </w:rPr>
-        <w:t>parts</w:t>
+          <w:lang w:val="el-GR"/>
+        </w:rPr>
+        <w:t xml:space="preserve">Το ευρετήριο του πίνακα </w:t>
+      </w:r>
+      <w:r>
+        <w:rPr>
+          <w:b/>
+          <w:bCs/>
+          <w:lang w:val="en-US"/>
+        </w:rPr>
+        <w:t>ratings</w:t>
+      </w:r>
+      <w:r>
+        <w:rPr>
+          <w:b/>
+          <w:bCs/>
+          <w:lang w:val="el-GR"/>
+        </w:rPr>
+        <w:t xml:space="preserve"> </w:t>
+      </w:r>
+      <w:r>
+        <w:rPr>
+          <w:lang w:val="el-GR"/>
+        </w:rPr>
+        <w:t>βοηθάει, γιατί</w:t>
+      </w:r>
+      <w:r>
+        <w:rPr>
+          <w:b/>
+          <w:bCs/>
+          <w:lang w:val="el-GR"/>
+        </w:rPr>
+        <w:t xml:space="preserve"> </w:t>
+      </w:r>
+      <w:r>
+        <w:rPr>
+          <w:lang w:val="el-GR"/>
+        </w:rPr>
+        <w:t xml:space="preserve">το </w:t>
+      </w:r>
+      <w:r>
+        <w:rPr>
+          <w:lang w:val="el-GR"/>
+        </w:rPr>
+        <w:t>εμφωλευμένο</w:t>
+      </w:r>
+      <w:r>
+        <w:rPr>
+          <w:lang w:val="el-GR"/>
+        </w:rPr>
+        <w:t xml:space="preserve"> </w:t>
+      </w:r>
+      <w:r>
+        <w:rPr>
+          <w:lang w:val="el-GR"/>
+        </w:rPr>
+        <w:t>ερώτημα τρέχει εξολοκλήρου στο ευρετήριο.</w:t>
       </w:r>
     </w:p>
     <w:p>
@@ -4034,7 +4515,119 @@
         <w:rPr>
           <w:lang w:val="el-GR"/>
         </w:rPr>
-        <w:t>Μπορούμε να προσθέσουμε στον πίνακα movie ένα ακόμα column όπου θα περιέχει το count των ratings του (με όνομα CountR), το οποίο για την Ariel, με id = 2, θα ήταν 107. Όποτε θα προσθέταμε ένα νέο rating, θα ενημερώναμε το AV</w:t>
+        <w:t xml:space="preserve">Μπορούμε να προσθέσουμε στον πίνακα </w:t>
+      </w:r>
+      <w:proofErr w:type="spellStart"/>
+      <w:r>
+        <w:rPr>
+          <w:lang w:val="el-GR"/>
+        </w:rPr>
+        <w:t>movie</w:t>
+      </w:r>
+      <w:proofErr w:type="spellEnd"/>
+      <w:r>
+        <w:rPr>
+          <w:lang w:val="el-GR"/>
+        </w:rPr>
+        <w:t xml:space="preserve"> ένα ακόμα </w:t>
+      </w:r>
+      <w:proofErr w:type="spellStart"/>
+      <w:r>
+        <w:rPr>
+          <w:lang w:val="el-GR"/>
+        </w:rPr>
+        <w:t>column</w:t>
+      </w:r>
+      <w:proofErr w:type="spellEnd"/>
+      <w:r>
+        <w:rPr>
+          <w:lang w:val="el-GR"/>
+        </w:rPr>
+        <w:t xml:space="preserve"> όπου θα περιέχει το </w:t>
+      </w:r>
+      <w:proofErr w:type="spellStart"/>
+      <w:r>
+        <w:rPr>
+          <w:lang w:val="el-GR"/>
+        </w:rPr>
+        <w:t>count</w:t>
+      </w:r>
+      <w:proofErr w:type="spellEnd"/>
+      <w:r>
+        <w:rPr>
+          <w:lang w:val="el-GR"/>
+        </w:rPr>
+        <w:t xml:space="preserve"> των </w:t>
+      </w:r>
+      <w:proofErr w:type="spellStart"/>
+      <w:r>
+        <w:rPr>
+          <w:lang w:val="el-GR"/>
+        </w:rPr>
+        <w:t>ratings</w:t>
+      </w:r>
+      <w:proofErr w:type="spellEnd"/>
+      <w:r>
+        <w:rPr>
+          <w:lang w:val="el-GR"/>
+        </w:rPr>
+        <w:t xml:space="preserve"> του (με όνομα </w:t>
+      </w:r>
+      <w:proofErr w:type="spellStart"/>
+      <w:r>
+        <w:rPr>
+          <w:lang w:val="el-GR"/>
+        </w:rPr>
+        <w:t>CountR</w:t>
+      </w:r>
+      <w:proofErr w:type="spellEnd"/>
+      <w:r>
+        <w:rPr>
+          <w:lang w:val="el-GR"/>
+        </w:rPr>
+        <w:t xml:space="preserve">), το οποίο για την </w:t>
+      </w:r>
+      <w:proofErr w:type="spellStart"/>
+      <w:r>
+        <w:rPr>
+          <w:lang w:val="el-GR"/>
+        </w:rPr>
+        <w:t>Ariel</w:t>
+      </w:r>
+      <w:proofErr w:type="spellEnd"/>
+      <w:r>
+        <w:rPr>
+          <w:lang w:val="el-GR"/>
+        </w:rPr>
+        <w:t xml:space="preserve">, με </w:t>
+      </w:r>
+      <w:proofErr w:type="spellStart"/>
+      <w:r>
+        <w:rPr>
+          <w:lang w:val="el-GR"/>
+        </w:rPr>
+        <w:t>id</w:t>
+      </w:r>
+      <w:proofErr w:type="spellEnd"/>
+      <w:r>
+        <w:rPr>
+          <w:lang w:val="el-GR"/>
+        </w:rPr>
+        <w:t xml:space="preserve"> = 2, θα ήταν 107. Όποτε θα προσθέταμε ένα νέο </w:t>
+      </w:r>
+      <w:proofErr w:type="spellStart"/>
+      <w:r>
+        <w:rPr>
+          <w:lang w:val="el-GR"/>
+        </w:rPr>
+        <w:t>rating</w:t>
+      </w:r>
+      <w:proofErr w:type="spellEnd"/>
+      <w:r>
+        <w:rPr>
+          <w:lang w:val="el-GR"/>
+        </w:rPr>
+        <w:t>, θα ενημερώναμε το AV</w:t>
       </w:r>
       <w:r>
         <w:rPr>
@@ -4046,40 +4639,124 @@
         <w:rPr>
           <w:lang w:val="el-GR"/>
         </w:rPr>
-        <w:t>_Rating με τον παρακάτω τύπο:</w:t>
-      </w:r>
-    </w:p>
-    <w:p>
-      <w:pPr>
-        <w:rPr>
-          <w:lang w:val="en-US"/>
-        </w:rPr>
-      </w:pPr>
-      <w:r>
-        <w:rPr>
-          <w:lang w:val="en-US"/>
-        </w:rPr>
-        <w:t>(CountR * AVG_Rating + inserted.rating) / (CountR + 1)</w:t>
-      </w:r>
-    </w:p>
-    <w:p>
-      <w:pPr>
-        <w:rPr>
-          <w:lang w:val="el-GR"/>
-        </w:rPr>
-      </w:pPr>
-      <w:r>
-        <w:rPr>
-          <w:lang w:val="el-GR"/>
-        </w:rPr>
-        <w:t xml:space="preserve">Με αυτόν τον τύπο, μπορούμε να ξαναβρούμε τον μέσο όρο χωρίς να χρειαστεί να απευθυνθούμε στις προηγούμενες εγγραφές του Rating. Στο τέλος αυξάνεται και το CountR κατά 1, για να μπορεί </w:t>
+        <w:t>_</w:t>
+      </w:r>
+      <w:proofErr w:type="spellStart"/>
+      <w:r>
+        <w:rPr>
+          <w:lang w:val="el-GR"/>
+        </w:rPr>
+        <w:t>Rating</w:t>
+      </w:r>
+      <w:proofErr w:type="spellEnd"/>
+      <w:r>
+        <w:rPr>
+          <w:lang w:val="el-GR"/>
+        </w:rPr>
+        <w:t xml:space="preserve"> με τον παρακάτω τύπο:</w:t>
+      </w:r>
+    </w:p>
+    <w:p>
+      <w:pPr>
+        <w:rPr>
+          <w:lang w:val="en-US"/>
+        </w:rPr>
+      </w:pPr>
+      <w:r>
+        <w:rPr>
+          <w:lang w:val="en-US"/>
+        </w:rPr>
+        <w:t xml:space="preserve">(CountR * </w:t>
+      </w:r>
+      <w:proofErr w:type="spellStart"/>
+      <w:r>
+        <w:rPr>
+          <w:lang w:val="en-US"/>
+        </w:rPr>
+        <w:t>AVG_Rating</w:t>
+      </w:r>
+      <w:proofErr w:type="spellEnd"/>
+      <w:r>
+        <w:rPr>
+          <w:lang w:val="en-US"/>
+        </w:rPr>
+        <w:t xml:space="preserve"> + </w:t>
+      </w:r>
+      <w:proofErr w:type="spellStart"/>
+      <w:r>
+        <w:rPr>
+          <w:lang w:val="en-US"/>
+        </w:rPr>
+        <w:t>inserted.rating</w:t>
+      </w:r>
+      <w:proofErr w:type="spellEnd"/>
+      <w:r>
+        <w:rPr>
+          <w:lang w:val="en-US"/>
+        </w:rPr>
+        <w:t>) / (CountR + 1)</w:t>
+      </w:r>
+    </w:p>
+    <w:p>
+      <w:pPr>
+        <w:rPr>
+          <w:lang w:val="el-GR"/>
+        </w:rPr>
+      </w:pPr>
+      <w:r>
+        <w:rPr>
+          <w:lang w:val="el-GR"/>
+        </w:rPr>
+        <w:t xml:space="preserve">Με αυτόν τον τύπο, μπορούμε να ξαναβρούμε τον μέσο όρο χωρίς να χρειαστεί να απευθυνθούμε στις προηγούμενες εγγραφές του </w:t>
+      </w:r>
+      <w:proofErr w:type="spellStart"/>
+      <w:r>
+        <w:rPr>
+          <w:lang w:val="el-GR"/>
+        </w:rPr>
+        <w:t>Rating</w:t>
+      </w:r>
+      <w:proofErr w:type="spellEnd"/>
+      <w:r>
+        <w:rPr>
+          <w:lang w:val="el-GR"/>
+        </w:rPr>
+        <w:t xml:space="preserve">. Στο τέλος αυξάνεται και το </w:t>
+      </w:r>
+      <w:proofErr w:type="spellStart"/>
+      <w:r>
+        <w:rPr>
+          <w:lang w:val="el-GR"/>
+        </w:rPr>
+        <w:t>CountR</w:t>
+      </w:r>
+      <w:proofErr w:type="spellEnd"/>
+      <w:r>
+        <w:rPr>
+          <w:lang w:val="el-GR"/>
+        </w:rPr>
+        <w:t xml:space="preserve"> κατά 1, για να μπορεί </w:t>
       </w:r>
       <w:r>
         <w:rPr>
           <w:lang w:val="el-GR"/>
         </w:rPr>
         <w:lastRenderedPageBreak/>
-        <w:t>να χρησιμοποιηθεί στην επόμενη εισαγωγή. Με την χρήση του τροποποιημένου αυτού τύπου προσθέτουμε μόνο 1 παραπάνω column για αποθήκευση των απαιτούμενων δεδομένων, με μοναδικό έξτρα κόστος το κόστος του πολλαπλασιασμού.</w:t>
+        <w:t xml:space="preserve">να χρησιμοποιηθεί στην επόμενη εισαγωγή. Με την χρήση του τροποποιημένου αυτού τύπου προσθέτουμε μόνο 1 παραπάνω </w:t>
+      </w:r>
+      <w:proofErr w:type="spellStart"/>
+      <w:r>
+        <w:rPr>
+          <w:lang w:val="el-GR"/>
+        </w:rPr>
+        <w:t>column</w:t>
+      </w:r>
+      <w:proofErr w:type="spellEnd"/>
+      <w:r>
+        <w:rPr>
+          <w:lang w:val="el-GR"/>
+        </w:rPr>
+        <w:t xml:space="preserve"> για αποθήκευση των απαιτούμενων δεδομένων, με μοναδικό έξτρα κόστος το κόστος του πολλαπλασιασμού.</w:t>
       </w:r>
     </w:p>
     <w:sectPr>

</xml_diff>